<commit_message>
added git merging and stash content
</commit_message>
<xml_diff>
--- a/studyMaterial/BEFEDAD - Github.docx
+++ b/studyMaterial/BEFEDAD - Github.docx
@@ -5,6 +5,7 @@
   <w:body>
     <w:p>
       <w:pPr>
+        <w:spacing w:after="0"/>
         <w:rPr>
           <w:b/>
           <w:bCs/>
@@ -12,29 +13,461 @@
           <w:szCs w:val="32"/>
         </w:rPr>
       </w:pPr>
-      <w:r>
+    </w:p>
+    <w:sdt>
+      <w:sdtPr>
+        <w:id w:val="-1967731595"/>
+        <w:docPartObj>
+          <w:docPartGallery w:val="Table of Contents"/>
+          <w:docPartUnique/>
+        </w:docPartObj>
+      </w:sdtPr>
+      <w:sdtEndPr>
+        <w:rPr>
+          <w:rFonts w:asciiTheme="minorHAnsi" w:eastAsiaTheme="minorEastAsia" w:hAnsiTheme="minorHAnsi" w:cstheme="minorBidi"/>
+          <w:b/>
+          <w:bCs/>
+          <w:caps w:val="0"/>
+          <w:noProof/>
+          <w:sz w:val="22"/>
+          <w:szCs w:val="22"/>
+        </w:rPr>
+      </w:sdtEndPr>
+      <w:sdtContent>
+        <w:p>
+          <w:pPr>
+            <w:pStyle w:val="TOCHeading"/>
+            <w:spacing w:after="0"/>
+          </w:pPr>
+          <w:r>
+            <w:t>Contents</w:t>
+          </w:r>
+        </w:p>
+        <w:p>
+          <w:pPr>
+            <w:pStyle w:val="TOC1"/>
+            <w:tabs>
+              <w:tab w:val="right" w:leader="dot" w:pos="9019"/>
+            </w:tabs>
+            <w:rPr>
+              <w:noProof/>
+              <w:kern w:val="2"/>
+              <w:lang w:val="en-IN"/>
+              <w14:ligatures w14:val="standardContextual"/>
+            </w:rPr>
+          </w:pPr>
+          <w:r>
+            <w:fldChar w:fldCharType="begin"/>
+          </w:r>
+          <w:r>
+            <w:instrText xml:space="preserve"> TOC \o "1-3" \h \z \u </w:instrText>
+          </w:r>
+          <w:r>
+            <w:fldChar w:fldCharType="separate"/>
+          </w:r>
+          <w:hyperlink w:anchor="_Toc136095106" w:history="1">
+            <w:r>
+              <w:rPr>
+                <w:rStyle w:val="Hyperlink"/>
+                <w:noProof/>
+              </w:rPr>
+              <w:t>What is git and GitHub?</w:t>
+            </w:r>
+            <w:r>
+              <w:rPr>
+                <w:noProof/>
+                <w:webHidden/>
+              </w:rPr>
+              <w:tab/>
+            </w:r>
+            <w:r>
+              <w:rPr>
+                <w:noProof/>
+                <w:webHidden/>
+              </w:rPr>
+              <w:fldChar w:fldCharType="begin"/>
+            </w:r>
+            <w:r>
+              <w:rPr>
+                <w:noProof/>
+                <w:webHidden/>
+              </w:rPr>
+              <w:instrText xml:space="preserve"> PAGEREF _Toc136095106 \h </w:instrText>
+            </w:r>
+            <w:r>
+              <w:rPr>
+                <w:noProof/>
+                <w:webHidden/>
+              </w:rPr>
+            </w:r>
+            <w:r>
+              <w:rPr>
+                <w:noProof/>
+                <w:webHidden/>
+              </w:rPr>
+              <w:fldChar w:fldCharType="separate"/>
+            </w:r>
+            <w:r>
+              <w:rPr>
+                <w:noProof/>
+                <w:webHidden/>
+              </w:rPr>
+              <w:t>1</w:t>
+            </w:r>
+            <w:r>
+              <w:rPr>
+                <w:noProof/>
+                <w:webHidden/>
+              </w:rPr>
+              <w:fldChar w:fldCharType="end"/>
+            </w:r>
+          </w:hyperlink>
+        </w:p>
+        <w:p>
+          <w:pPr>
+            <w:pStyle w:val="TOC1"/>
+            <w:tabs>
+              <w:tab w:val="right" w:leader="dot" w:pos="9019"/>
+            </w:tabs>
+            <w:rPr>
+              <w:noProof/>
+              <w:kern w:val="2"/>
+              <w:lang w:val="en-IN"/>
+              <w14:ligatures w14:val="standardContextual"/>
+            </w:rPr>
+          </w:pPr>
+          <w:hyperlink w:anchor="_Toc136095107" w:history="1">
+            <w:r>
+              <w:rPr>
+                <w:rStyle w:val="Hyperlink"/>
+                <w:noProof/>
+              </w:rPr>
+              <w:t>Git Commands</w:t>
+            </w:r>
+            <w:r>
+              <w:rPr>
+                <w:noProof/>
+                <w:webHidden/>
+              </w:rPr>
+              <w:tab/>
+            </w:r>
+            <w:r>
+              <w:rPr>
+                <w:noProof/>
+                <w:webHidden/>
+              </w:rPr>
+              <w:fldChar w:fldCharType="begin"/>
+            </w:r>
+            <w:r>
+              <w:rPr>
+                <w:noProof/>
+                <w:webHidden/>
+              </w:rPr>
+              <w:instrText xml:space="preserve"> PAGEREF _Toc136095107 \h </w:instrText>
+            </w:r>
+            <w:r>
+              <w:rPr>
+                <w:noProof/>
+                <w:webHidden/>
+              </w:rPr>
+            </w:r>
+            <w:r>
+              <w:rPr>
+                <w:noProof/>
+                <w:webHidden/>
+              </w:rPr>
+              <w:fldChar w:fldCharType="separate"/>
+            </w:r>
+            <w:r>
+              <w:rPr>
+                <w:noProof/>
+                <w:webHidden/>
+              </w:rPr>
+              <w:t>1</w:t>
+            </w:r>
+            <w:r>
+              <w:rPr>
+                <w:noProof/>
+                <w:webHidden/>
+              </w:rPr>
+              <w:fldChar w:fldCharType="end"/>
+            </w:r>
+          </w:hyperlink>
+        </w:p>
+        <w:p>
+          <w:pPr>
+            <w:pStyle w:val="TOC1"/>
+            <w:tabs>
+              <w:tab w:val="right" w:leader="dot" w:pos="9019"/>
+            </w:tabs>
+            <w:rPr>
+              <w:noProof/>
+              <w:kern w:val="2"/>
+              <w:lang w:val="en-IN"/>
+              <w14:ligatures w14:val="standardContextual"/>
+            </w:rPr>
+          </w:pPr>
+          <w:hyperlink w:anchor="_Toc136095108" w:history="1">
+            <w:r>
+              <w:rPr>
+                <w:rStyle w:val="Hyperlink"/>
+                <w:rFonts w:eastAsia="Times New Roman"/>
+                <w:noProof/>
+                <w:lang w:val="en-IN"/>
+              </w:rPr>
+              <w:t>Git Branch</w:t>
+            </w:r>
+            <w:r>
+              <w:rPr>
+                <w:noProof/>
+                <w:webHidden/>
+              </w:rPr>
+              <w:tab/>
+            </w:r>
+            <w:r>
+              <w:rPr>
+                <w:noProof/>
+                <w:webHidden/>
+              </w:rPr>
+              <w:fldChar w:fldCharType="begin"/>
+            </w:r>
+            <w:r>
+              <w:rPr>
+                <w:noProof/>
+                <w:webHidden/>
+              </w:rPr>
+              <w:instrText xml:space="preserve"> PAGEREF _Toc136095108 \h </w:instrText>
+            </w:r>
+            <w:r>
+              <w:rPr>
+                <w:noProof/>
+                <w:webHidden/>
+              </w:rPr>
+            </w:r>
+            <w:r>
+              <w:rPr>
+                <w:noProof/>
+                <w:webHidden/>
+              </w:rPr>
+              <w:fldChar w:fldCharType="separate"/>
+            </w:r>
+            <w:r>
+              <w:rPr>
+                <w:noProof/>
+                <w:webHidden/>
+              </w:rPr>
+              <w:t>2</w:t>
+            </w:r>
+            <w:r>
+              <w:rPr>
+                <w:noProof/>
+                <w:webHidden/>
+              </w:rPr>
+              <w:fldChar w:fldCharType="end"/>
+            </w:r>
+          </w:hyperlink>
+        </w:p>
+        <w:p>
+          <w:pPr>
+            <w:pStyle w:val="TOC1"/>
+            <w:tabs>
+              <w:tab w:val="right" w:leader="dot" w:pos="9019"/>
+            </w:tabs>
+            <w:rPr>
+              <w:noProof/>
+              <w:kern w:val="2"/>
+              <w:lang w:val="en-IN"/>
+              <w14:ligatures w14:val="standardContextual"/>
+            </w:rPr>
+          </w:pPr>
+          <w:hyperlink w:anchor="_Toc136095109" w:history="1">
+            <w:r>
+              <w:rPr>
+                <w:rStyle w:val="Hyperlink"/>
+                <w:noProof/>
+              </w:rPr>
+              <w:t>GIT Stash</w:t>
+            </w:r>
+            <w:r>
+              <w:rPr>
+                <w:noProof/>
+                <w:webHidden/>
+              </w:rPr>
+              <w:tab/>
+            </w:r>
+            <w:r>
+              <w:rPr>
+                <w:noProof/>
+                <w:webHidden/>
+              </w:rPr>
+              <w:fldChar w:fldCharType="begin"/>
+            </w:r>
+            <w:r>
+              <w:rPr>
+                <w:noProof/>
+                <w:webHidden/>
+              </w:rPr>
+              <w:instrText xml:space="preserve"> PAGEREF _Toc136095109 \h </w:instrText>
+            </w:r>
+            <w:r>
+              <w:rPr>
+                <w:noProof/>
+                <w:webHidden/>
+              </w:rPr>
+            </w:r>
+            <w:r>
+              <w:rPr>
+                <w:noProof/>
+                <w:webHidden/>
+              </w:rPr>
+              <w:fldChar w:fldCharType="separate"/>
+            </w:r>
+            <w:r>
+              <w:rPr>
+                <w:noProof/>
+                <w:webHidden/>
+              </w:rPr>
+              <w:t>3</w:t>
+            </w:r>
+            <w:r>
+              <w:rPr>
+                <w:noProof/>
+                <w:webHidden/>
+              </w:rPr>
+              <w:fldChar w:fldCharType="end"/>
+            </w:r>
+          </w:hyperlink>
+        </w:p>
+        <w:p>
+          <w:pPr>
+            <w:pStyle w:val="TOC1"/>
+            <w:tabs>
+              <w:tab w:val="right" w:leader="dot" w:pos="9019"/>
+            </w:tabs>
+            <w:rPr>
+              <w:noProof/>
+              <w:kern w:val="2"/>
+              <w:lang w:val="en-IN"/>
+              <w14:ligatures w14:val="standardContextual"/>
+            </w:rPr>
+          </w:pPr>
+          <w:hyperlink w:anchor="_Toc136095110" w:history="1">
+            <w:r>
+              <w:rPr>
+                <w:rStyle w:val="Hyperlink"/>
+                <w:noProof/>
+              </w:rPr>
+              <w:t>Git Merge</w:t>
+            </w:r>
+            <w:r>
+              <w:rPr>
+                <w:noProof/>
+                <w:webHidden/>
+              </w:rPr>
+              <w:tab/>
+            </w:r>
+            <w:r>
+              <w:rPr>
+                <w:noProof/>
+                <w:webHidden/>
+              </w:rPr>
+              <w:fldChar w:fldCharType="begin"/>
+            </w:r>
+            <w:r>
+              <w:rPr>
+                <w:noProof/>
+                <w:webHidden/>
+              </w:rPr>
+              <w:instrText xml:space="preserve"> PAGEREF _Toc136095110 \h </w:instrText>
+            </w:r>
+            <w:r>
+              <w:rPr>
+                <w:noProof/>
+                <w:webHidden/>
+              </w:rPr>
+            </w:r>
+            <w:r>
+              <w:rPr>
+                <w:noProof/>
+                <w:webHidden/>
+              </w:rPr>
+              <w:fldChar w:fldCharType="separate"/>
+            </w:r>
+            <w:r>
+              <w:rPr>
+                <w:noProof/>
+                <w:webHidden/>
+              </w:rPr>
+              <w:t>3</w:t>
+            </w:r>
+            <w:r>
+              <w:rPr>
+                <w:noProof/>
+                <w:webHidden/>
+              </w:rPr>
+              <w:fldChar w:fldCharType="end"/>
+            </w:r>
+          </w:hyperlink>
+        </w:p>
+        <w:p>
+          <w:pPr>
+            <w:spacing w:after="0"/>
+          </w:pPr>
+          <w:r>
+            <w:rPr>
+              <w:b/>
+              <w:bCs/>
+              <w:noProof/>
+            </w:rPr>
+            <w:fldChar w:fldCharType="end"/>
+          </w:r>
+        </w:p>
+      </w:sdtContent>
+    </w:sdt>
+    <w:p>
+      <w:pPr>
+        <w:spacing w:after="0"/>
         <w:rPr>
           <w:b/>
           <w:bCs/>
           <w:sz w:val="32"/>
           <w:szCs w:val="32"/>
         </w:rPr>
-        <w:t>What is gi</w:t>
-      </w:r>
-      <w:r>
+      </w:pPr>
+    </w:p>
+    <w:p>
+      <w:pPr>
+        <w:spacing w:after="0"/>
         <w:rPr>
           <w:b/>
           <w:bCs/>
           <w:sz w:val="32"/>
           <w:szCs w:val="32"/>
         </w:rPr>
+      </w:pPr>
+    </w:p>
+    <w:p>
+      <w:pPr>
+        <w:pStyle w:val="Heading1"/>
+        <w:spacing w:after="0"/>
+      </w:pPr>
+      <w:bookmarkStart w:id="0" w:name="_Toc136095106"/>
+      <w:r>
+        <w:t>What is gi</w:t>
+      </w:r>
+      <w:r>
         <w:t>t and GitHub?</w:t>
       </w:r>
-    </w:p>
-    <w:p/>
-    <w:p>
-      <w:pPr>
-        <w:spacing w:line="395" w:lineRule="auto"/>
+      <w:bookmarkEnd w:id="0"/>
+    </w:p>
+    <w:p>
+      <w:pPr>
+        <w:spacing w:after="0"/>
+      </w:pPr>
+    </w:p>
+    <w:p>
+      <w:pPr>
+        <w:spacing w:after="0" w:line="395" w:lineRule="auto"/>
       </w:pPr>
       <w:r>
         <w:rPr>
@@ -49,28 +482,14 @@
     </w:p>
     <w:p>
       <w:pPr>
-        <w:spacing w:line="395" w:lineRule="auto"/>
-      </w:pPr>
-    </w:p>
-    <w:p>
-      <w:pPr>
-        <w:spacing w:line="395" w:lineRule="auto"/>
-        <w:rPr>
-          <w:b/>
-          <w:bCs/>
-          <w:sz w:val="32"/>
-          <w:szCs w:val="32"/>
-        </w:rPr>
-      </w:pPr>
-      <w:r>
-        <w:rPr>
-          <w:b/>
-          <w:bCs/>
-          <w:sz w:val="32"/>
-          <w:szCs w:val="32"/>
-        </w:rPr>
+        <w:pStyle w:val="Heading1"/>
+        <w:spacing w:after="0"/>
+      </w:pPr>
+      <w:bookmarkStart w:id="1" w:name="_Toc136095107"/>
+      <w:r>
         <w:t>Git Commands</w:t>
       </w:r>
+      <w:bookmarkEnd w:id="1"/>
     </w:p>
     <w:p>
       <w:pPr>
@@ -78,7 +497,7 @@
           <w:ilvl w:val="0"/>
           <w:numId w:val="1"/>
         </w:numPr>
-        <w:spacing w:line="395" w:lineRule="auto"/>
+        <w:spacing w:after="0" w:line="395" w:lineRule="auto"/>
       </w:pPr>
       <w:r>
         <w:t>git clone</w:t>
@@ -90,18 +509,10 @@
           <w:ilvl w:val="1"/>
           <w:numId w:val="1"/>
         </w:numPr>
-        <w:spacing w:line="395" w:lineRule="auto"/>
-      </w:pPr>
-      <w:r>
-        <w:t xml:space="preserve">This command is used to clone the remote repository from </w:t>
-      </w:r>
-      <w:proofErr w:type="spellStart"/>
-      <w:r>
-        <w:t>github</w:t>
-      </w:r>
-      <w:proofErr w:type="spellEnd"/>
-      <w:r>
-        <w:t xml:space="preserve"> to the local computer</w:t>
+        <w:spacing w:after="0" w:line="395" w:lineRule="auto"/>
+      </w:pPr>
+      <w:r>
+        <w:t>This command is used to clone the remote repository from github to the local computer</w:t>
       </w:r>
     </w:p>
     <w:p>
@@ -110,7 +521,7 @@
           <w:ilvl w:val="0"/>
           <w:numId w:val="1"/>
         </w:numPr>
-        <w:spacing w:line="395" w:lineRule="auto"/>
+        <w:spacing w:after="0" w:line="395" w:lineRule="auto"/>
       </w:pPr>
       <w:r>
         <w:t>git add  filename</w:t>
@@ -122,7 +533,7 @@
           <w:ilvl w:val="1"/>
           <w:numId w:val="1"/>
         </w:numPr>
-        <w:spacing w:line="395" w:lineRule="auto"/>
+        <w:spacing w:after="0" w:line="395" w:lineRule="auto"/>
       </w:pPr>
       <w:r>
         <w:t>This command is used to add the file to the git stage, to make the git aware of the new file. We can add multiple files by using * wildcard</w:t>
@@ -134,7 +545,7 @@
           <w:ilvl w:val="0"/>
           <w:numId w:val="1"/>
         </w:numPr>
-        <w:spacing w:line="395" w:lineRule="auto"/>
+        <w:spacing w:after="0" w:line="395" w:lineRule="auto"/>
       </w:pPr>
       <w:r>
         <w:t>git commit</w:t>
@@ -146,7 +557,7 @@
           <w:ilvl w:val="1"/>
           <w:numId w:val="1"/>
         </w:numPr>
-        <w:spacing w:line="395" w:lineRule="auto"/>
+        <w:spacing w:after="0" w:line="395" w:lineRule="auto"/>
       </w:pPr>
       <w:r>
         <w:t>This command is used to commit the files to the local git repository with the commit message; -m option is used to add a message.</w:t>
@@ -158,7 +569,7 @@
           <w:ilvl w:val="0"/>
           <w:numId w:val="1"/>
         </w:numPr>
-        <w:spacing w:line="395" w:lineRule="auto"/>
+        <w:spacing w:after="0" w:line="395" w:lineRule="auto"/>
       </w:pPr>
       <w:r>
         <w:t>git push</w:t>
@@ -170,7 +581,7 @@
           <w:ilvl w:val="1"/>
           <w:numId w:val="1"/>
         </w:numPr>
-        <w:spacing w:line="395" w:lineRule="auto"/>
+        <w:spacing w:after="0" w:line="395" w:lineRule="auto"/>
       </w:pPr>
       <w:r>
         <w:t>This command is used to sync the local git repository with the remote git. It pushes all the changes done to the local files to remote git.</w:t>
@@ -182,7 +593,7 @@
           <w:ilvl w:val="0"/>
           <w:numId w:val="1"/>
         </w:numPr>
-        <w:spacing w:line="395" w:lineRule="auto"/>
+        <w:spacing w:after="0" w:line="395" w:lineRule="auto"/>
       </w:pPr>
       <w:r>
         <w:t>git pull</w:t>
@@ -194,7 +605,7 @@
           <w:ilvl w:val="1"/>
           <w:numId w:val="1"/>
         </w:numPr>
-        <w:spacing w:line="395" w:lineRule="auto"/>
+        <w:spacing w:after="0" w:line="395" w:lineRule="auto"/>
       </w:pPr>
       <w:r>
         <w:t>This command is used to take the latest changes from remote git repository to local git repository.</w:t>
@@ -206,9 +617,10 @@
           <w:ilvl w:val="0"/>
           <w:numId w:val="1"/>
         </w:numPr>
-        <w:spacing w:line="395" w:lineRule="auto"/>
-      </w:pPr>
-      <w:r>
+        <w:spacing w:after="0" w:line="395" w:lineRule="auto"/>
+      </w:pPr>
+      <w:r>
+        <w:lastRenderedPageBreak/>
         <w:t>git checkout</w:t>
       </w:r>
     </w:p>
@@ -218,7 +630,7 @@
           <w:ilvl w:val="1"/>
           <w:numId w:val="1"/>
         </w:numPr>
-        <w:spacing w:line="395" w:lineRule="auto"/>
+        <w:spacing w:after="0" w:line="395" w:lineRule="auto"/>
       </w:pPr>
       <w:r>
         <w:t>This command is used to switch between git branches, option -b is used to create a new branch and option -D is used to delete the old branch</w:t>
@@ -230,7 +642,7 @@
           <w:ilvl w:val="0"/>
           <w:numId w:val="1"/>
         </w:numPr>
-        <w:spacing w:line="395" w:lineRule="auto"/>
+        <w:spacing w:after="0" w:line="395" w:lineRule="auto"/>
       </w:pPr>
       <w:r>
         <w:t>git merge</w:t>
@@ -242,7 +654,7 @@
           <w:ilvl w:val="1"/>
           <w:numId w:val="1"/>
         </w:numPr>
-        <w:spacing w:line="395" w:lineRule="auto"/>
+        <w:spacing w:after="0" w:line="395" w:lineRule="auto"/>
       </w:pPr>
       <w:r>
         <w:t>This command is used to merge  two different branches in local git repository</w:t>
@@ -254,7 +666,7 @@
           <w:ilvl w:val="0"/>
           <w:numId w:val="1"/>
         </w:numPr>
-        <w:spacing w:line="395" w:lineRule="auto"/>
+        <w:spacing w:after="0" w:line="395" w:lineRule="auto"/>
       </w:pPr>
       <w:r>
         <w:t>git status</w:t>
@@ -266,7 +678,7 @@
           <w:ilvl w:val="1"/>
           <w:numId w:val="1"/>
         </w:numPr>
-        <w:spacing w:line="395" w:lineRule="auto"/>
+        <w:spacing w:after="0" w:line="395" w:lineRule="auto"/>
       </w:pPr>
       <w:r>
         <w:t>This command is used to check the status of the local repository.</w:t>
@@ -278,7 +690,7 @@
           <w:ilvl w:val="0"/>
           <w:numId w:val="1"/>
         </w:numPr>
-        <w:spacing w:line="395" w:lineRule="auto"/>
+        <w:spacing w:after="0" w:line="395" w:lineRule="auto"/>
       </w:pPr>
       <w:r>
         <w:t>git diff</w:t>
@@ -290,7 +702,7 @@
           <w:ilvl w:val="1"/>
           <w:numId w:val="1"/>
         </w:numPr>
-        <w:spacing w:line="395" w:lineRule="auto"/>
+        <w:spacing w:after="0" w:line="395" w:lineRule="auto"/>
       </w:pPr>
       <w:r>
         <w:t>This command is used to find the difference between the files in local git, it is also used to find the difference between two commits</w:t>
@@ -302,7 +714,7 @@
           <w:ilvl w:val="0"/>
           <w:numId w:val="1"/>
         </w:numPr>
-        <w:spacing w:line="395" w:lineRule="auto"/>
+        <w:spacing w:after="0" w:line="395" w:lineRule="auto"/>
       </w:pPr>
       <w:r>
         <w:t xml:space="preserve">git log </w:t>
@@ -314,10 +726,9 @@
           <w:ilvl w:val="1"/>
           <w:numId w:val="1"/>
         </w:numPr>
-        <w:spacing w:line="395" w:lineRule="auto"/>
-      </w:pPr>
-      <w:r>
-        <w:lastRenderedPageBreak/>
+        <w:spacing w:after="0" w:line="395" w:lineRule="auto"/>
+      </w:pPr>
+      <w:r>
         <w:t xml:space="preserve">This command is used to find the history in </w:t>
       </w:r>
       <w:r>
@@ -326,7 +737,7 @@
     </w:p>
     <w:p>
       <w:pPr>
-        <w:spacing w:line="240" w:lineRule="auto"/>
+        <w:spacing w:after="0" w:line="240" w:lineRule="auto"/>
         <w:ind w:left="360"/>
         <w:rPr>
           <w:rFonts w:ascii="Times New Roman" w:eastAsia="Times New Roman" w:hAnsi="Times New Roman" w:cs="Times New Roman"/>
@@ -338,31 +749,25 @@
     </w:p>
     <w:p>
       <w:pPr>
-        <w:spacing w:line="240" w:lineRule="auto"/>
-        <w:ind w:left="360"/>
+        <w:pStyle w:val="Heading1"/>
         <w:rPr>
           <w:rFonts w:ascii="Times New Roman" w:eastAsia="Times New Roman" w:hAnsi="Times New Roman" w:cs="Times New Roman"/>
-          <w:sz w:val="32"/>
-          <w:szCs w:val="32"/>
           <w:lang w:val="en-IN"/>
         </w:rPr>
       </w:pPr>
+      <w:bookmarkStart w:id="2" w:name="_Toc136095108"/>
       <w:r>
         <w:rPr>
           <w:rFonts w:eastAsia="Times New Roman"/>
-          <w:b/>
-          <w:bCs/>
-          <w:color w:val="000000"/>
-          <w:sz w:val="32"/>
-          <w:szCs w:val="32"/>
           <w:lang w:val="en-IN"/>
         </w:rPr>
         <w:t>Git Branch</w:t>
       </w:r>
-    </w:p>
-    <w:p>
-      <w:pPr>
-        <w:spacing w:line="240" w:lineRule="auto"/>
+      <w:bookmarkEnd w:id="2"/>
+    </w:p>
+    <w:p>
+      <w:pPr>
+        <w:spacing w:after="0" w:line="240" w:lineRule="auto"/>
         <w:ind w:left="360"/>
         <w:rPr>
           <w:rFonts w:ascii="Times New Roman" w:eastAsia="Times New Roman" w:hAnsi="Times New Roman" w:cs="Times New Roman"/>
@@ -382,7 +787,7 @@
     </w:p>
     <w:p>
       <w:pPr>
-        <w:spacing w:after="200" w:line="240" w:lineRule="auto"/>
+        <w:spacing w:after="0" w:line="240" w:lineRule="auto"/>
         <w:ind w:left="360"/>
         <w:rPr>
           <w:rFonts w:ascii="Times New Roman" w:eastAsia="Times New Roman" w:hAnsi="Times New Roman" w:cs="Times New Roman"/>
@@ -402,7 +807,7 @@
     </w:p>
     <w:p>
       <w:pPr>
-        <w:spacing w:line="240" w:lineRule="auto"/>
+        <w:spacing w:after="0" w:line="240" w:lineRule="auto"/>
         <w:ind w:left="360"/>
         <w:rPr>
           <w:rFonts w:ascii="Times New Roman" w:eastAsia="Times New Roman" w:hAnsi="Times New Roman" w:cs="Times New Roman"/>
@@ -433,7 +838,7 @@
                     </pic:cNvPicPr>
                   </pic:nvPicPr>
                   <pic:blipFill>
-                    <a:blip r:embed="rId5">
+                    <a:blip r:embed="rId6">
                       <a:extLst>
                         <a:ext uri="{28A0092B-C50C-407E-A947-70E740481C1C}">
                           <a14:useLocalDpi xmlns:a14="http://schemas.microsoft.com/office/drawing/2010/main" val="0"/>
@@ -467,7 +872,7 @@
     </w:p>
     <w:p>
       <w:pPr>
-        <w:spacing w:line="240" w:lineRule="auto"/>
+        <w:spacing w:after="0" w:line="240" w:lineRule="auto"/>
         <w:ind w:left="360"/>
         <w:rPr>
           <w:rFonts w:ascii="Times New Roman" w:eastAsia="Times New Roman" w:hAnsi="Times New Roman" w:cs="Times New Roman"/>
@@ -479,7 +884,7 @@
     </w:p>
     <w:p>
       <w:pPr>
-        <w:spacing w:after="200" w:line="240" w:lineRule="auto"/>
+        <w:spacing w:after="0" w:line="240" w:lineRule="auto"/>
         <w:ind w:left="360"/>
         <w:rPr>
           <w:rFonts w:ascii="Times New Roman" w:eastAsia="Times New Roman" w:hAnsi="Times New Roman" w:cs="Times New Roman"/>
@@ -499,8 +904,195 @@
     </w:p>
     <w:p>
       <w:pPr>
-        <w:spacing w:line="395" w:lineRule="auto"/>
-      </w:pPr>
+        <w:spacing w:after="0" w:line="395" w:lineRule="auto"/>
+      </w:pPr>
+    </w:p>
+    <w:p>
+      <w:pPr>
+        <w:spacing w:after="0" w:line="395" w:lineRule="auto"/>
+      </w:pPr>
+    </w:p>
+    <w:p>
+      <w:pPr>
+        <w:spacing w:after="0" w:line="395" w:lineRule="auto"/>
+      </w:pPr>
+    </w:p>
+    <w:p>
+      <w:pPr>
+        <w:spacing w:after="0" w:line="395" w:lineRule="auto"/>
+      </w:pPr>
+    </w:p>
+    <w:p>
+      <w:pPr>
+        <w:spacing w:after="0" w:line="395" w:lineRule="auto"/>
+      </w:pPr>
+    </w:p>
+    <w:p>
+      <w:pPr>
+        <w:pStyle w:val="Heading1"/>
+      </w:pPr>
+      <w:bookmarkStart w:id="3" w:name="_Toc136095109"/>
+      <w:r>
+        <w:t>G</w:t>
+      </w:r>
+      <w:r>
+        <w:t>it</w:t>
+      </w:r>
+      <w:r>
+        <w:t xml:space="preserve"> Stash</w:t>
+      </w:r>
+      <w:bookmarkEnd w:id="3"/>
+    </w:p>
+    <w:p>
+      <w:r>
+        <w:t>Use git stash when you want to record the current state of the working directory and the index, but want to go back to a clean working directory. The command saves your local modifications away and reverts the working directory to match the HEAD commit.</w:t>
+      </w:r>
+    </w:p>
+    <w:p>
+      <w:r>
+        <w:t>Example:</w:t>
+      </w:r>
+    </w:p>
+    <w:p>
+      <w:r>
+        <w:t xml:space="preserve">If you are working on a branch and want to switch to a different branch and </w:t>
+      </w:r>
+      <w:r>
+        <w:t>without committing the changes you can use git stash push and it will push all the changes on to a stash and make your current branch clean and the you can switch to a new branch.</w:t>
+      </w:r>
+    </w:p>
+    <w:p>
+      <w:r>
+        <w:t>If you want to pull the changes back to continue working you can use git stash pop or git stash apply.</w:t>
+      </w:r>
+    </w:p>
+    <w:p>
+      <w:r>
+        <w:t xml:space="preserve">Reference: </w:t>
+      </w:r>
+      <w:hyperlink r:id="rId7" w:anchor="_git_stashing" w:history="1">
+        <w:r>
+          <w:rPr>
+            <w:rStyle w:val="Hyperlink"/>
+          </w:rPr>
+          <w:t>Git - Stashing and Cleaning (gi</w:t>
+        </w:r>
+        <w:r>
+          <w:rPr>
+            <w:rStyle w:val="Hyperlink"/>
+          </w:rPr>
+          <w:t>t-scm.com)</w:t>
+        </w:r>
+      </w:hyperlink>
+    </w:p>
+    <w:p/>
+    <w:p/>
+    <w:p>
+      <w:pPr>
+        <w:pStyle w:val="Heading1"/>
+      </w:pPr>
+      <w:bookmarkStart w:id="4" w:name="_Toc136095110"/>
+      <w:r>
+        <w:t>Git Merge</w:t>
+      </w:r>
+      <w:bookmarkEnd w:id="4"/>
+      <w:r>
+        <w:t xml:space="preserve"> </w:t>
+      </w:r>
+    </w:p>
+    <w:p>
+      <w:r>
+        <w:t>Incorporates changes from the named commits (since the time their histories diverged from the current branch) into the current branch. This command is used by git pull to incorporate changes from another repository and can be used by hand to merge changes from one branch into another.</w:t>
+      </w:r>
+    </w:p>
+    <w:p/>
+    <w:p>
+      <w:r>
+        <w:t>Assume the following history exists and the current branch is "master":</w:t>
+      </w:r>
+    </w:p>
+    <w:p/>
+    <w:p>
+      <w:r>
+        <w:tab/>
+        <w:t xml:space="preserve">  </w:t>
+      </w:r>
+      <w:r>
+        <w:t xml:space="preserve">  </w:t>
+      </w:r>
+      <w:r>
+        <w:t>A---B---C topic</w:t>
+      </w:r>
+    </w:p>
+    <w:p>
+      <w:r>
+        <w:tab/>
+        <w:t xml:space="preserve"> /</w:t>
+      </w:r>
+    </w:p>
+    <w:p>
+      <w:r>
+        <w:t xml:space="preserve">    D---E---F---G master</w:t>
+      </w:r>
+    </w:p>
+    <w:p>
+      <w:r>
+        <w:t>Then "git merge topic" will replay the changes made on the topic branch since it diverged from master (i.e., E) until its current commit (C) on top of master, and record the result in a new commit along with the names of the two parent commits and a log message from the user describing the changes. Before the operation, ORIG_HEAD is set to the tip of the current branch (C).</w:t>
+      </w:r>
+    </w:p>
+    <w:p/>
+    <w:p>
+      <w:r>
+        <w:tab/>
+        <w:t xml:space="preserve">  </w:t>
+      </w:r>
+      <w:r>
+        <w:t xml:space="preserve">  </w:t>
+      </w:r>
+      <w:r>
+        <w:t>A---B---C topic</w:t>
+      </w:r>
+    </w:p>
+    <w:p>
+      <w:r>
+        <w:tab/>
+        <w:t xml:space="preserve"> /         </w:t>
+      </w:r>
+      <w:r>
+        <w:t xml:space="preserve">         </w:t>
+      </w:r>
+      <w:r>
+        <w:t>\</w:t>
+      </w:r>
+    </w:p>
+    <w:p>
+      <w:r>
+        <w:t xml:space="preserve">    D--</w:t>
+      </w:r>
+      <w:r>
+        <w:t>-</w:t>
+      </w:r>
+      <w:r>
+        <w:t>-E-</w:t>
+      </w:r>
+      <w:r>
+        <w:t>-</w:t>
+      </w:r>
+      <w:r>
+        <w:t>--F--</w:t>
+      </w:r>
+      <w:r>
+        <w:t>-</w:t>
+      </w:r>
+      <w:r>
+        <w:t>-G-</w:t>
+      </w:r>
+      <w:r>
+        <w:t>-</w:t>
+      </w:r>
+      <w:r>
+        <w:t>--H master</w:t>
+      </w:r>
     </w:p>
     <w:sectPr>
       <w:pgSz w:w="11909" w:h="16834"/>
@@ -638,7 +1230,7 @@
   <w:docDefaults>
     <w:rPrDefault>
       <w:rPr>
-        <w:rFonts w:ascii="Arial" w:eastAsia="Arial" w:hAnsi="Arial" w:cs="Arial"/>
+        <w:rFonts w:asciiTheme="minorHAnsi" w:eastAsiaTheme="minorEastAsia" w:hAnsiTheme="minorHAnsi" w:cstheme="minorBidi"/>
         <w:sz w:val="22"/>
         <w:szCs w:val="22"/>
         <w:lang w:val="en-GB" w:eastAsia="en-IN" w:bidi="ar-SA"/>
@@ -646,7 +1238,7 @@
     </w:rPrDefault>
     <w:pPrDefault>
       <w:pPr>
-        <w:spacing w:line="276" w:lineRule="auto"/>
+        <w:spacing w:after="160" w:line="259" w:lineRule="auto"/>
       </w:pPr>
     </w:pPrDefault>
   </w:docDefaults>
@@ -1031,59 +1623,71 @@
   <w:style w:type="paragraph" w:default="1" w:styleId="Normal">
     <w:name w:val="Normal"/>
     <w:qFormat/>
+    <w:rsid w:val="00CB5789"/>
   </w:style>
   <w:style w:type="paragraph" w:styleId="Heading1">
     <w:name w:val="heading 1"/>
     <w:basedOn w:val="Normal"/>
     <w:next w:val="Normal"/>
+    <w:link w:val="Heading1Char"/>
     <w:uiPriority w:val="9"/>
     <w:qFormat/>
+    <w:rsid w:val="00CB5789"/>
     <w:pPr>
       <w:keepNext/>
       <w:keepLines/>
-      <w:spacing w:before="400" w:after="120"/>
+      <w:spacing w:before="400" w:after="40" w:line="240" w:lineRule="auto"/>
       <w:outlineLvl w:val="0"/>
     </w:pPr>
     <w:rPr>
-      <w:sz w:val="40"/>
-      <w:szCs w:val="40"/>
+      <w:rFonts w:asciiTheme="majorHAnsi" w:eastAsiaTheme="majorEastAsia" w:hAnsiTheme="majorHAnsi" w:cstheme="majorBidi"/>
+      <w:caps/>
+      <w:sz w:val="36"/>
+      <w:szCs w:val="36"/>
     </w:rPr>
   </w:style>
   <w:style w:type="paragraph" w:styleId="Heading2">
     <w:name w:val="heading 2"/>
     <w:basedOn w:val="Normal"/>
     <w:next w:val="Normal"/>
+    <w:link w:val="Heading2Char"/>
     <w:uiPriority w:val="9"/>
     <w:semiHidden/>
     <w:unhideWhenUsed/>
     <w:qFormat/>
+    <w:rsid w:val="00CB5789"/>
     <w:pPr>
       <w:keepNext/>
       <w:keepLines/>
-      <w:spacing w:before="360" w:after="120"/>
+      <w:spacing w:before="120" w:after="0" w:line="240" w:lineRule="auto"/>
       <w:outlineLvl w:val="1"/>
     </w:pPr>
     <w:rPr>
-      <w:sz w:val="32"/>
-      <w:szCs w:val="32"/>
+      <w:rFonts w:asciiTheme="majorHAnsi" w:eastAsiaTheme="majorEastAsia" w:hAnsiTheme="majorHAnsi" w:cstheme="majorBidi"/>
+      <w:caps/>
+      <w:sz w:val="28"/>
+      <w:szCs w:val="28"/>
     </w:rPr>
   </w:style>
   <w:style w:type="paragraph" w:styleId="Heading3">
     <w:name w:val="heading 3"/>
     <w:basedOn w:val="Normal"/>
     <w:next w:val="Normal"/>
+    <w:link w:val="Heading3Char"/>
     <w:uiPriority w:val="9"/>
     <w:semiHidden/>
     <w:unhideWhenUsed/>
     <w:qFormat/>
+    <w:rsid w:val="00CB5789"/>
     <w:pPr>
       <w:keepNext/>
       <w:keepLines/>
-      <w:spacing w:before="320" w:after="80"/>
+      <w:spacing w:before="120" w:after="0" w:line="240" w:lineRule="auto"/>
       <w:outlineLvl w:val="2"/>
     </w:pPr>
     <w:rPr>
-      <w:color w:val="434343"/>
+      <w:rFonts w:asciiTheme="majorHAnsi" w:eastAsiaTheme="majorEastAsia" w:hAnsiTheme="majorHAnsi" w:cstheme="majorBidi"/>
+      <w:smallCaps/>
       <w:sz w:val="28"/>
       <w:szCs w:val="28"/>
     </w:rPr>
@@ -1092,57 +1696,152 @@
     <w:name w:val="heading 4"/>
     <w:basedOn w:val="Normal"/>
     <w:next w:val="Normal"/>
+    <w:link w:val="Heading4Char"/>
     <w:uiPriority w:val="9"/>
     <w:semiHidden/>
     <w:unhideWhenUsed/>
     <w:qFormat/>
+    <w:rsid w:val="00CB5789"/>
     <w:pPr>
       <w:keepNext/>
       <w:keepLines/>
-      <w:spacing w:before="280" w:after="80"/>
+      <w:spacing w:before="120" w:after="0"/>
       <w:outlineLvl w:val="3"/>
     </w:pPr>
     <w:rPr>
-      <w:color w:val="666666"/>
-      <w:sz w:val="24"/>
-      <w:szCs w:val="24"/>
+      <w:rFonts w:asciiTheme="majorHAnsi" w:eastAsiaTheme="majorEastAsia" w:hAnsiTheme="majorHAnsi" w:cstheme="majorBidi"/>
+      <w:caps/>
     </w:rPr>
   </w:style>
   <w:style w:type="paragraph" w:styleId="Heading5">
     <w:name w:val="heading 5"/>
     <w:basedOn w:val="Normal"/>
     <w:next w:val="Normal"/>
+    <w:link w:val="Heading5Char"/>
     <w:uiPriority w:val="9"/>
     <w:semiHidden/>
     <w:unhideWhenUsed/>
     <w:qFormat/>
+    <w:rsid w:val="00CB5789"/>
     <w:pPr>
       <w:keepNext/>
       <w:keepLines/>
-      <w:spacing w:before="240" w:after="80"/>
+      <w:spacing w:before="120" w:after="0"/>
       <w:outlineLvl w:val="4"/>
     </w:pPr>
     <w:rPr>
-      <w:color w:val="666666"/>
+      <w:rFonts w:asciiTheme="majorHAnsi" w:eastAsiaTheme="majorEastAsia" w:hAnsiTheme="majorHAnsi" w:cstheme="majorBidi"/>
+      <w:i/>
+      <w:iCs/>
+      <w:caps/>
     </w:rPr>
   </w:style>
   <w:style w:type="paragraph" w:styleId="Heading6">
     <w:name w:val="heading 6"/>
     <w:basedOn w:val="Normal"/>
     <w:next w:val="Normal"/>
+    <w:link w:val="Heading6Char"/>
     <w:uiPriority w:val="9"/>
     <w:semiHidden/>
     <w:unhideWhenUsed/>
     <w:qFormat/>
+    <w:rsid w:val="00CB5789"/>
     <w:pPr>
       <w:keepNext/>
       <w:keepLines/>
-      <w:spacing w:before="240" w:after="80"/>
+      <w:spacing w:before="120" w:after="0"/>
       <w:outlineLvl w:val="5"/>
     </w:pPr>
     <w:rPr>
+      <w:rFonts w:asciiTheme="majorHAnsi" w:eastAsiaTheme="majorEastAsia" w:hAnsiTheme="majorHAnsi" w:cstheme="majorBidi"/>
+      <w:b/>
+      <w:bCs/>
+      <w:caps/>
+      <w:color w:val="262626" w:themeColor="text1" w:themeTint="D9"/>
+      <w:sz w:val="20"/>
+      <w:szCs w:val="20"/>
+    </w:rPr>
+  </w:style>
+  <w:style w:type="paragraph" w:styleId="Heading7">
+    <w:name w:val="heading 7"/>
+    <w:basedOn w:val="Normal"/>
+    <w:next w:val="Normal"/>
+    <w:link w:val="Heading7Char"/>
+    <w:uiPriority w:val="9"/>
+    <w:semiHidden/>
+    <w:unhideWhenUsed/>
+    <w:qFormat/>
+    <w:rsid w:val="00CB5789"/>
+    <w:pPr>
+      <w:keepNext/>
+      <w:keepLines/>
+      <w:spacing w:before="120" w:after="0"/>
+      <w:outlineLvl w:val="6"/>
+    </w:pPr>
+    <w:rPr>
+      <w:rFonts w:asciiTheme="majorHAnsi" w:eastAsiaTheme="majorEastAsia" w:hAnsiTheme="majorHAnsi" w:cstheme="majorBidi"/>
+      <w:b/>
+      <w:bCs/>
       <w:i/>
-      <w:color w:val="666666"/>
+      <w:iCs/>
+      <w:caps/>
+      <w:color w:val="262626" w:themeColor="text1" w:themeTint="D9"/>
+      <w:sz w:val="20"/>
+      <w:szCs w:val="20"/>
+    </w:rPr>
+  </w:style>
+  <w:style w:type="paragraph" w:styleId="Heading8">
+    <w:name w:val="heading 8"/>
+    <w:basedOn w:val="Normal"/>
+    <w:next w:val="Normal"/>
+    <w:link w:val="Heading8Char"/>
+    <w:uiPriority w:val="9"/>
+    <w:semiHidden/>
+    <w:unhideWhenUsed/>
+    <w:qFormat/>
+    <w:rsid w:val="00CB5789"/>
+    <w:pPr>
+      <w:keepNext/>
+      <w:keepLines/>
+      <w:spacing w:before="120" w:after="0"/>
+      <w:outlineLvl w:val="7"/>
+    </w:pPr>
+    <w:rPr>
+      <w:rFonts w:asciiTheme="majorHAnsi" w:eastAsiaTheme="majorEastAsia" w:hAnsiTheme="majorHAnsi" w:cstheme="majorBidi"/>
+      <w:b/>
+      <w:bCs/>
+      <w:caps/>
+      <w:color w:val="7F7F7F" w:themeColor="text1" w:themeTint="80"/>
+      <w:sz w:val="20"/>
+      <w:szCs w:val="20"/>
+    </w:rPr>
+  </w:style>
+  <w:style w:type="paragraph" w:styleId="Heading9">
+    <w:name w:val="heading 9"/>
+    <w:basedOn w:val="Normal"/>
+    <w:next w:val="Normal"/>
+    <w:link w:val="Heading9Char"/>
+    <w:uiPriority w:val="9"/>
+    <w:semiHidden/>
+    <w:unhideWhenUsed/>
+    <w:qFormat/>
+    <w:rsid w:val="00CB5789"/>
+    <w:pPr>
+      <w:keepNext/>
+      <w:keepLines/>
+      <w:spacing w:before="120" w:after="0"/>
+      <w:outlineLvl w:val="8"/>
+    </w:pPr>
+    <w:rPr>
+      <w:rFonts w:asciiTheme="majorHAnsi" w:eastAsiaTheme="majorEastAsia" w:hAnsiTheme="majorHAnsi" w:cstheme="majorBidi"/>
+      <w:b/>
+      <w:bCs/>
+      <w:i/>
+      <w:iCs/>
+      <w:caps/>
+      <w:color w:val="7F7F7F" w:themeColor="text1" w:themeTint="80"/>
+      <w:sz w:val="20"/>
+      <w:szCs w:val="20"/>
     </w:rPr>
   </w:style>
   <w:style w:type="character" w:default="1" w:styleId="DefaultParagraphFont">
@@ -1176,33 +1875,42 @@
     <w:name w:val="Title"/>
     <w:basedOn w:val="Normal"/>
     <w:next w:val="Normal"/>
+    <w:link w:val="TitleChar"/>
     <w:uiPriority w:val="10"/>
     <w:qFormat/>
+    <w:rsid w:val="00CB5789"/>
     <w:pPr>
-      <w:keepNext/>
-      <w:keepLines/>
-      <w:spacing w:after="60"/>
+      <w:spacing w:after="0" w:line="240" w:lineRule="auto"/>
+      <w:contextualSpacing/>
     </w:pPr>
     <w:rPr>
-      <w:sz w:val="52"/>
-      <w:szCs w:val="52"/>
+      <w:rFonts w:asciiTheme="majorHAnsi" w:eastAsiaTheme="majorEastAsia" w:hAnsiTheme="majorHAnsi" w:cstheme="majorBidi"/>
+      <w:caps/>
+      <w:color w:val="404040" w:themeColor="text1" w:themeTint="BF"/>
+      <w:spacing w:val="-10"/>
+      <w:sz w:val="72"/>
+      <w:szCs w:val="72"/>
     </w:rPr>
   </w:style>
   <w:style w:type="paragraph" w:styleId="Subtitle">
     <w:name w:val="Subtitle"/>
     <w:basedOn w:val="Normal"/>
     <w:next w:val="Normal"/>
+    <w:link w:val="SubtitleChar"/>
     <w:uiPriority w:val="11"/>
     <w:qFormat/>
+    <w:rsid w:val="00CB5789"/>
     <w:pPr>
-      <w:keepNext/>
-      <w:keepLines/>
-      <w:spacing w:after="320"/>
+      <w:numPr>
+        <w:ilvl w:val="1"/>
+      </w:numPr>
     </w:pPr>
     <w:rPr>
-      <w:color w:val="666666"/>
-      <w:sz w:val="30"/>
-      <w:szCs w:val="30"/>
+      <w:rFonts w:asciiTheme="majorHAnsi" w:eastAsiaTheme="majorEastAsia" w:hAnsiTheme="majorHAnsi" w:cstheme="majorBidi"/>
+      <w:smallCaps/>
+      <w:color w:val="595959" w:themeColor="text1" w:themeTint="A6"/>
+      <w:sz w:val="28"/>
+      <w:szCs w:val="28"/>
     </w:rPr>
   </w:style>
   <w:style w:type="paragraph" w:styleId="NormalWeb">
@@ -1232,6 +1940,398 @@
       <w:ind w:left="720"/>
       <w:contextualSpacing/>
     </w:pPr>
+  </w:style>
+  <w:style w:type="paragraph" w:styleId="TOCHeading">
+    <w:name w:val="TOC Heading"/>
+    <w:basedOn w:val="Heading1"/>
+    <w:next w:val="Normal"/>
+    <w:uiPriority w:val="39"/>
+    <w:unhideWhenUsed/>
+    <w:qFormat/>
+    <w:rsid w:val="00CB5789"/>
+    <w:pPr>
+      <w:outlineLvl w:val="9"/>
+    </w:pPr>
+  </w:style>
+  <w:style w:type="character" w:customStyle="1" w:styleId="Heading1Char">
+    <w:name w:val="Heading 1 Char"/>
+    <w:basedOn w:val="DefaultParagraphFont"/>
+    <w:link w:val="Heading1"/>
+    <w:uiPriority w:val="9"/>
+    <w:rsid w:val="00CB5789"/>
+    <w:rPr>
+      <w:rFonts w:asciiTheme="majorHAnsi" w:eastAsiaTheme="majorEastAsia" w:hAnsiTheme="majorHAnsi" w:cstheme="majorBidi"/>
+      <w:caps/>
+      <w:sz w:val="36"/>
+      <w:szCs w:val="36"/>
+    </w:rPr>
+  </w:style>
+  <w:style w:type="character" w:customStyle="1" w:styleId="Heading2Char">
+    <w:name w:val="Heading 2 Char"/>
+    <w:basedOn w:val="DefaultParagraphFont"/>
+    <w:link w:val="Heading2"/>
+    <w:uiPriority w:val="9"/>
+    <w:semiHidden/>
+    <w:rsid w:val="00CB5789"/>
+    <w:rPr>
+      <w:rFonts w:asciiTheme="majorHAnsi" w:eastAsiaTheme="majorEastAsia" w:hAnsiTheme="majorHAnsi" w:cstheme="majorBidi"/>
+      <w:caps/>
+      <w:sz w:val="28"/>
+      <w:szCs w:val="28"/>
+    </w:rPr>
+  </w:style>
+  <w:style w:type="character" w:customStyle="1" w:styleId="Heading3Char">
+    <w:name w:val="Heading 3 Char"/>
+    <w:basedOn w:val="DefaultParagraphFont"/>
+    <w:link w:val="Heading3"/>
+    <w:uiPriority w:val="9"/>
+    <w:semiHidden/>
+    <w:rsid w:val="00CB5789"/>
+    <w:rPr>
+      <w:rFonts w:asciiTheme="majorHAnsi" w:eastAsiaTheme="majorEastAsia" w:hAnsiTheme="majorHAnsi" w:cstheme="majorBidi"/>
+      <w:smallCaps/>
+      <w:sz w:val="28"/>
+      <w:szCs w:val="28"/>
+    </w:rPr>
+  </w:style>
+  <w:style w:type="character" w:customStyle="1" w:styleId="Heading4Char">
+    <w:name w:val="Heading 4 Char"/>
+    <w:basedOn w:val="DefaultParagraphFont"/>
+    <w:link w:val="Heading4"/>
+    <w:uiPriority w:val="9"/>
+    <w:semiHidden/>
+    <w:rsid w:val="00CB5789"/>
+    <w:rPr>
+      <w:rFonts w:asciiTheme="majorHAnsi" w:eastAsiaTheme="majorEastAsia" w:hAnsiTheme="majorHAnsi" w:cstheme="majorBidi"/>
+      <w:caps/>
+    </w:rPr>
+  </w:style>
+  <w:style w:type="character" w:customStyle="1" w:styleId="Heading5Char">
+    <w:name w:val="Heading 5 Char"/>
+    <w:basedOn w:val="DefaultParagraphFont"/>
+    <w:link w:val="Heading5"/>
+    <w:uiPriority w:val="9"/>
+    <w:semiHidden/>
+    <w:rsid w:val="00CB5789"/>
+    <w:rPr>
+      <w:rFonts w:asciiTheme="majorHAnsi" w:eastAsiaTheme="majorEastAsia" w:hAnsiTheme="majorHAnsi" w:cstheme="majorBidi"/>
+      <w:i/>
+      <w:iCs/>
+      <w:caps/>
+    </w:rPr>
+  </w:style>
+  <w:style w:type="character" w:customStyle="1" w:styleId="Heading6Char">
+    <w:name w:val="Heading 6 Char"/>
+    <w:basedOn w:val="DefaultParagraphFont"/>
+    <w:link w:val="Heading6"/>
+    <w:uiPriority w:val="9"/>
+    <w:semiHidden/>
+    <w:rsid w:val="00CB5789"/>
+    <w:rPr>
+      <w:rFonts w:asciiTheme="majorHAnsi" w:eastAsiaTheme="majorEastAsia" w:hAnsiTheme="majorHAnsi" w:cstheme="majorBidi"/>
+      <w:b/>
+      <w:bCs/>
+      <w:caps/>
+      <w:color w:val="262626" w:themeColor="text1" w:themeTint="D9"/>
+      <w:sz w:val="20"/>
+      <w:szCs w:val="20"/>
+    </w:rPr>
+  </w:style>
+  <w:style w:type="character" w:customStyle="1" w:styleId="Heading7Char">
+    <w:name w:val="Heading 7 Char"/>
+    <w:basedOn w:val="DefaultParagraphFont"/>
+    <w:link w:val="Heading7"/>
+    <w:uiPriority w:val="9"/>
+    <w:semiHidden/>
+    <w:rsid w:val="00CB5789"/>
+    <w:rPr>
+      <w:rFonts w:asciiTheme="majorHAnsi" w:eastAsiaTheme="majorEastAsia" w:hAnsiTheme="majorHAnsi" w:cstheme="majorBidi"/>
+      <w:b/>
+      <w:bCs/>
+      <w:i/>
+      <w:iCs/>
+      <w:caps/>
+      <w:color w:val="262626" w:themeColor="text1" w:themeTint="D9"/>
+      <w:sz w:val="20"/>
+      <w:szCs w:val="20"/>
+    </w:rPr>
+  </w:style>
+  <w:style w:type="character" w:customStyle="1" w:styleId="Heading8Char">
+    <w:name w:val="Heading 8 Char"/>
+    <w:basedOn w:val="DefaultParagraphFont"/>
+    <w:link w:val="Heading8"/>
+    <w:uiPriority w:val="9"/>
+    <w:semiHidden/>
+    <w:rsid w:val="00CB5789"/>
+    <w:rPr>
+      <w:rFonts w:asciiTheme="majorHAnsi" w:eastAsiaTheme="majorEastAsia" w:hAnsiTheme="majorHAnsi" w:cstheme="majorBidi"/>
+      <w:b/>
+      <w:bCs/>
+      <w:caps/>
+      <w:color w:val="7F7F7F" w:themeColor="text1" w:themeTint="80"/>
+      <w:sz w:val="20"/>
+      <w:szCs w:val="20"/>
+    </w:rPr>
+  </w:style>
+  <w:style w:type="character" w:customStyle="1" w:styleId="Heading9Char">
+    <w:name w:val="Heading 9 Char"/>
+    <w:basedOn w:val="DefaultParagraphFont"/>
+    <w:link w:val="Heading9"/>
+    <w:uiPriority w:val="9"/>
+    <w:semiHidden/>
+    <w:rsid w:val="00CB5789"/>
+    <w:rPr>
+      <w:rFonts w:asciiTheme="majorHAnsi" w:eastAsiaTheme="majorEastAsia" w:hAnsiTheme="majorHAnsi" w:cstheme="majorBidi"/>
+      <w:b/>
+      <w:bCs/>
+      <w:i/>
+      <w:iCs/>
+      <w:caps/>
+      <w:color w:val="7F7F7F" w:themeColor="text1" w:themeTint="80"/>
+      <w:sz w:val="20"/>
+      <w:szCs w:val="20"/>
+    </w:rPr>
+  </w:style>
+  <w:style w:type="paragraph" w:styleId="Caption">
+    <w:name w:val="caption"/>
+    <w:basedOn w:val="Normal"/>
+    <w:next w:val="Normal"/>
+    <w:uiPriority w:val="35"/>
+    <w:semiHidden/>
+    <w:unhideWhenUsed/>
+    <w:qFormat/>
+    <w:rsid w:val="00CB5789"/>
+    <w:pPr>
+      <w:spacing w:line="240" w:lineRule="auto"/>
+    </w:pPr>
+    <w:rPr>
+      <w:b/>
+      <w:bCs/>
+      <w:smallCaps/>
+      <w:color w:val="595959" w:themeColor="text1" w:themeTint="A6"/>
+    </w:rPr>
+  </w:style>
+  <w:style w:type="character" w:customStyle="1" w:styleId="TitleChar">
+    <w:name w:val="Title Char"/>
+    <w:basedOn w:val="DefaultParagraphFont"/>
+    <w:link w:val="Title"/>
+    <w:uiPriority w:val="10"/>
+    <w:rsid w:val="00CB5789"/>
+    <w:rPr>
+      <w:rFonts w:asciiTheme="majorHAnsi" w:eastAsiaTheme="majorEastAsia" w:hAnsiTheme="majorHAnsi" w:cstheme="majorBidi"/>
+      <w:caps/>
+      <w:color w:val="404040" w:themeColor="text1" w:themeTint="BF"/>
+      <w:spacing w:val="-10"/>
+      <w:sz w:val="72"/>
+      <w:szCs w:val="72"/>
+    </w:rPr>
+  </w:style>
+  <w:style w:type="character" w:customStyle="1" w:styleId="SubtitleChar">
+    <w:name w:val="Subtitle Char"/>
+    <w:basedOn w:val="DefaultParagraphFont"/>
+    <w:link w:val="Subtitle"/>
+    <w:uiPriority w:val="11"/>
+    <w:rsid w:val="00CB5789"/>
+    <w:rPr>
+      <w:rFonts w:asciiTheme="majorHAnsi" w:eastAsiaTheme="majorEastAsia" w:hAnsiTheme="majorHAnsi" w:cstheme="majorBidi"/>
+      <w:smallCaps/>
+      <w:color w:val="595959" w:themeColor="text1" w:themeTint="A6"/>
+      <w:sz w:val="28"/>
+      <w:szCs w:val="28"/>
+    </w:rPr>
+  </w:style>
+  <w:style w:type="character" w:styleId="Strong">
+    <w:name w:val="Strong"/>
+    <w:basedOn w:val="DefaultParagraphFont"/>
+    <w:uiPriority w:val="22"/>
+    <w:qFormat/>
+    <w:rsid w:val="00CB5789"/>
+    <w:rPr>
+      <w:b/>
+      <w:bCs/>
+    </w:rPr>
+  </w:style>
+  <w:style w:type="character" w:styleId="Emphasis">
+    <w:name w:val="Emphasis"/>
+    <w:basedOn w:val="DefaultParagraphFont"/>
+    <w:uiPriority w:val="20"/>
+    <w:qFormat/>
+    <w:rsid w:val="00CB5789"/>
+    <w:rPr>
+      <w:i/>
+      <w:iCs/>
+    </w:rPr>
+  </w:style>
+  <w:style w:type="paragraph" w:styleId="NoSpacing">
+    <w:name w:val="No Spacing"/>
+    <w:uiPriority w:val="1"/>
+    <w:qFormat/>
+    <w:rsid w:val="00CB5789"/>
+    <w:pPr>
+      <w:spacing w:after="0" w:line="240" w:lineRule="auto"/>
+    </w:pPr>
+  </w:style>
+  <w:style w:type="paragraph" w:styleId="Quote">
+    <w:name w:val="Quote"/>
+    <w:basedOn w:val="Normal"/>
+    <w:next w:val="Normal"/>
+    <w:link w:val="QuoteChar"/>
+    <w:uiPriority w:val="29"/>
+    <w:qFormat/>
+    <w:rsid w:val="00CB5789"/>
+    <w:pPr>
+      <w:spacing w:before="160" w:line="240" w:lineRule="auto"/>
+      <w:ind w:left="720" w:right="720"/>
+    </w:pPr>
+    <w:rPr>
+      <w:rFonts w:asciiTheme="majorHAnsi" w:eastAsiaTheme="majorEastAsia" w:hAnsiTheme="majorHAnsi" w:cstheme="majorBidi"/>
+      <w:sz w:val="25"/>
+      <w:szCs w:val="25"/>
+    </w:rPr>
+  </w:style>
+  <w:style w:type="character" w:customStyle="1" w:styleId="QuoteChar">
+    <w:name w:val="Quote Char"/>
+    <w:basedOn w:val="DefaultParagraphFont"/>
+    <w:link w:val="Quote"/>
+    <w:uiPriority w:val="29"/>
+    <w:rsid w:val="00CB5789"/>
+    <w:rPr>
+      <w:rFonts w:asciiTheme="majorHAnsi" w:eastAsiaTheme="majorEastAsia" w:hAnsiTheme="majorHAnsi" w:cstheme="majorBidi"/>
+      <w:sz w:val="25"/>
+      <w:szCs w:val="25"/>
+    </w:rPr>
+  </w:style>
+  <w:style w:type="paragraph" w:styleId="IntenseQuote">
+    <w:name w:val="Intense Quote"/>
+    <w:basedOn w:val="Normal"/>
+    <w:next w:val="Normal"/>
+    <w:link w:val="IntenseQuoteChar"/>
+    <w:uiPriority w:val="30"/>
+    <w:qFormat/>
+    <w:rsid w:val="00CB5789"/>
+    <w:pPr>
+      <w:spacing w:before="280" w:after="280" w:line="240" w:lineRule="auto"/>
+      <w:ind w:left="1080" w:right="1080"/>
+      <w:jc w:val="center"/>
+    </w:pPr>
+    <w:rPr>
+      <w:color w:val="404040" w:themeColor="text1" w:themeTint="BF"/>
+      <w:sz w:val="32"/>
+      <w:szCs w:val="32"/>
+    </w:rPr>
+  </w:style>
+  <w:style w:type="character" w:customStyle="1" w:styleId="IntenseQuoteChar">
+    <w:name w:val="Intense Quote Char"/>
+    <w:basedOn w:val="DefaultParagraphFont"/>
+    <w:link w:val="IntenseQuote"/>
+    <w:uiPriority w:val="30"/>
+    <w:rsid w:val="00CB5789"/>
+    <w:rPr>
+      <w:color w:val="404040" w:themeColor="text1" w:themeTint="BF"/>
+      <w:sz w:val="32"/>
+      <w:szCs w:val="32"/>
+    </w:rPr>
+  </w:style>
+  <w:style w:type="character" w:styleId="SubtleEmphasis">
+    <w:name w:val="Subtle Emphasis"/>
+    <w:basedOn w:val="DefaultParagraphFont"/>
+    <w:uiPriority w:val="19"/>
+    <w:qFormat/>
+    <w:rsid w:val="00CB5789"/>
+    <w:rPr>
+      <w:i/>
+      <w:iCs/>
+      <w:color w:val="595959" w:themeColor="text1" w:themeTint="A6"/>
+    </w:rPr>
+  </w:style>
+  <w:style w:type="character" w:styleId="IntenseEmphasis">
+    <w:name w:val="Intense Emphasis"/>
+    <w:basedOn w:val="DefaultParagraphFont"/>
+    <w:uiPriority w:val="21"/>
+    <w:qFormat/>
+    <w:rsid w:val="00CB5789"/>
+    <w:rPr>
+      <w:b/>
+      <w:bCs/>
+      <w:i/>
+      <w:iCs/>
+    </w:rPr>
+  </w:style>
+  <w:style w:type="character" w:styleId="SubtleReference">
+    <w:name w:val="Subtle Reference"/>
+    <w:basedOn w:val="DefaultParagraphFont"/>
+    <w:uiPriority w:val="31"/>
+    <w:qFormat/>
+    <w:rsid w:val="00CB5789"/>
+    <w:rPr>
+      <w:smallCaps/>
+      <w:color w:val="404040" w:themeColor="text1" w:themeTint="BF"/>
+      <w:u w:val="single" w:color="7F7F7F" w:themeColor="text1" w:themeTint="80"/>
+    </w:rPr>
+  </w:style>
+  <w:style w:type="character" w:styleId="IntenseReference">
+    <w:name w:val="Intense Reference"/>
+    <w:basedOn w:val="DefaultParagraphFont"/>
+    <w:uiPriority w:val="32"/>
+    <w:qFormat/>
+    <w:rsid w:val="00CB5789"/>
+    <w:rPr>
+      <w:b/>
+      <w:bCs/>
+      <w:caps w:val="0"/>
+      <w:smallCaps/>
+      <w:color w:val="auto"/>
+      <w:spacing w:val="3"/>
+      <w:u w:val="single"/>
+    </w:rPr>
+  </w:style>
+  <w:style w:type="character" w:styleId="BookTitle">
+    <w:name w:val="Book Title"/>
+    <w:basedOn w:val="DefaultParagraphFont"/>
+    <w:uiPriority w:val="33"/>
+    <w:qFormat/>
+    <w:rsid w:val="00CB5789"/>
+    <w:rPr>
+      <w:b/>
+      <w:bCs/>
+      <w:smallCaps/>
+      <w:spacing w:val="7"/>
+    </w:rPr>
+  </w:style>
+  <w:style w:type="paragraph" w:styleId="TOC1">
+    <w:name w:val="toc 1"/>
+    <w:basedOn w:val="Normal"/>
+    <w:next w:val="Normal"/>
+    <w:autoRedefine/>
+    <w:uiPriority w:val="39"/>
+    <w:unhideWhenUsed/>
+    <w:rsid w:val="00CB5789"/>
+    <w:pPr>
+      <w:spacing w:after="100"/>
+    </w:pPr>
+  </w:style>
+  <w:style w:type="character" w:styleId="Hyperlink">
+    <w:name w:val="Hyperlink"/>
+    <w:basedOn w:val="DefaultParagraphFont"/>
+    <w:uiPriority w:val="99"/>
+    <w:unhideWhenUsed/>
+    <w:rsid w:val="00CB5789"/>
+    <w:rPr>
+      <w:color w:val="0000FF" w:themeColor="hyperlink"/>
+      <w:u w:val="single"/>
+    </w:rPr>
+  </w:style>
+  <w:style w:type="character" w:styleId="FollowedHyperlink">
+    <w:name w:val="FollowedHyperlink"/>
+    <w:basedOn w:val="DefaultParagraphFont"/>
+    <w:uiPriority w:val="99"/>
+    <w:semiHidden/>
+    <w:unhideWhenUsed/>
+    <w:rsid w:val="00DE4614"/>
+    <w:rPr>
+      <w:color w:val="800080" w:themeColor="followedHyperlink"/>
+      <w:u w:val="single"/>
+    </w:rPr>
   </w:style>
 </w:styles>
 </file>
@@ -1554,4 +2654,16 @@
   </a:objectDefaults>
   <a:extraClrSchemeLst/>
 </a:theme>
+</file>
+
+<file path=customXml/item1.xml><?xml version="1.0" encoding="utf-8"?>
+<b:Sources xmlns:b="http://schemas.openxmlformats.org/officeDocument/2006/bibliography" xmlns="http://schemas.openxmlformats.org/officeDocument/2006/bibliography" SelectedStyle="\APASixthEditionOfficeOnline.xsl" StyleName="APA" Version="6"/>
+</file>
+
+<file path=customXml/itemProps1.xml><?xml version="1.0" encoding="utf-8"?>
+<ds:datastoreItem xmlns:ds="http://schemas.openxmlformats.org/officeDocument/2006/customXml" ds:itemID="{1448A21D-AE2C-46A5-8446-405A94D9A1A6}">
+  <ds:schemaRefs>
+    <ds:schemaRef ds:uri="http://schemas.openxmlformats.org/officeDocument/2006/bibliography"/>
+  </ds:schemaRefs>
+</ds:datastoreItem>
 </file>
</xml_diff>

<commit_message>
added git squash content
</commit_message>
<xml_diff>
--- a/studyMaterial/BEFEDAD - Github.docx
+++ b/studyMaterial/BEFEDAD - Github.docx
@@ -16,6 +16,12 @@
     </w:p>
     <w:sdt>
       <w:sdtPr>
+        <w:rPr>
+          <w:rFonts w:asciiTheme="minorHAnsi" w:eastAsiaTheme="minorEastAsia" w:hAnsiTheme="minorHAnsi" w:cstheme="minorBidi"/>
+          <w:caps w:val="0"/>
+          <w:sz w:val="22"/>
+          <w:szCs w:val="22"/>
+        </w:rPr>
         <w:id w:val="-1967731595"/>
         <w:docPartObj>
           <w:docPartGallery w:val="Table of Contents"/>
@@ -24,13 +30,9 @@
       </w:sdtPr>
       <w:sdtEndPr>
         <w:rPr>
-          <w:rFonts w:asciiTheme="minorHAnsi" w:eastAsiaTheme="minorEastAsia" w:hAnsiTheme="minorHAnsi" w:cstheme="minorBidi"/>
           <w:b/>
           <w:bCs/>
-          <w:caps w:val="0"/>
           <w:noProof/>
-          <w:sz w:val="22"/>
-          <w:szCs w:val="22"/>
         </w:rPr>
       </w:sdtEndPr>
       <w:sdtContent>
@@ -65,7 +67,7 @@
           <w:r>
             <w:fldChar w:fldCharType="separate"/>
           </w:r>
-          <w:hyperlink w:anchor="_Toc136095106" w:history="1">
+          <w:hyperlink w:anchor="_Toc136183542" w:history="1">
             <w:r>
               <w:rPr>
                 <w:rStyle w:val="Hyperlink"/>
@@ -92,7 +94,7 @@
                 <w:noProof/>
                 <w:webHidden/>
               </w:rPr>
-              <w:instrText xml:space="preserve"> PAGEREF _Toc136095106 \h </w:instrText>
+              <w:instrText xml:space="preserve"> PAGEREF _Toc136183542 \h </w:instrText>
             </w:r>
             <w:r>
               <w:rPr>
@@ -136,7 +138,7 @@
               <w14:ligatures w14:val="standardContextual"/>
             </w:rPr>
           </w:pPr>
-          <w:hyperlink w:anchor="_Toc136095107" w:history="1">
+          <w:hyperlink w:anchor="_Toc136183543" w:history="1">
             <w:r>
               <w:rPr>
                 <w:rStyle w:val="Hyperlink"/>
@@ -163,7 +165,7 @@
                 <w:noProof/>
                 <w:webHidden/>
               </w:rPr>
-              <w:instrText xml:space="preserve"> PAGEREF _Toc136095107 \h </w:instrText>
+              <w:instrText xml:space="preserve"> PAGEREF _Toc136183543 \h </w:instrText>
             </w:r>
             <w:r>
               <w:rPr>
@@ -207,7 +209,7 @@
               <w14:ligatures w14:val="standardContextual"/>
             </w:rPr>
           </w:pPr>
-          <w:hyperlink w:anchor="_Toc136095108" w:history="1">
+          <w:hyperlink w:anchor="_Toc136183544" w:history="1">
             <w:r>
               <w:rPr>
                 <w:rStyle w:val="Hyperlink"/>
@@ -236,7 +238,7 @@
                 <w:noProof/>
                 <w:webHidden/>
               </w:rPr>
-              <w:instrText xml:space="preserve"> PAGEREF _Toc136095108 \h </w:instrText>
+              <w:instrText xml:space="preserve"> PAGEREF _Toc136183544 \h </w:instrText>
             </w:r>
             <w:r>
               <w:rPr>
@@ -280,13 +282,13 @@
               <w14:ligatures w14:val="standardContextual"/>
             </w:rPr>
           </w:pPr>
-          <w:hyperlink w:anchor="_Toc136095109" w:history="1">
+          <w:hyperlink w:anchor="_Toc136183545" w:history="1">
             <w:r>
               <w:rPr>
                 <w:rStyle w:val="Hyperlink"/>
                 <w:noProof/>
               </w:rPr>
-              <w:t>GIT Stash</w:t>
+              <w:t>Git Stash</w:t>
             </w:r>
             <w:r>
               <w:rPr>
@@ -307,7 +309,7 @@
                 <w:noProof/>
                 <w:webHidden/>
               </w:rPr>
-              <w:instrText xml:space="preserve"> PAGEREF _Toc136095109 \h </w:instrText>
+              <w:instrText xml:space="preserve"> PAGEREF _Toc136183545 \h </w:instrText>
             </w:r>
             <w:r>
               <w:rPr>
@@ -351,7 +353,7 @@
               <w14:ligatures w14:val="standardContextual"/>
             </w:rPr>
           </w:pPr>
-          <w:hyperlink w:anchor="_Toc136095110" w:history="1">
+          <w:hyperlink w:anchor="_Toc136183546" w:history="1">
             <w:r>
               <w:rPr>
                 <w:rStyle w:val="Hyperlink"/>
@@ -378,7 +380,7 @@
                 <w:noProof/>
                 <w:webHidden/>
               </w:rPr>
-              <w:instrText xml:space="preserve"> PAGEREF _Toc136095110 \h </w:instrText>
+              <w:instrText xml:space="preserve"> PAGEREF _Toc136183546 \h </w:instrText>
             </w:r>
             <w:r>
               <w:rPr>
@@ -399,6 +401,148 @@
                 <w:webHidden/>
               </w:rPr>
               <w:t>3</w:t>
+            </w:r>
+            <w:r>
+              <w:rPr>
+                <w:noProof/>
+                <w:webHidden/>
+              </w:rPr>
+              <w:fldChar w:fldCharType="end"/>
+            </w:r>
+          </w:hyperlink>
+        </w:p>
+        <w:p>
+          <w:pPr>
+            <w:pStyle w:val="TOC1"/>
+            <w:tabs>
+              <w:tab w:val="right" w:leader="dot" w:pos="9019"/>
+            </w:tabs>
+            <w:rPr>
+              <w:noProof/>
+              <w:kern w:val="2"/>
+              <w:lang w:val="en-IN"/>
+              <w14:ligatures w14:val="standardContextual"/>
+            </w:rPr>
+          </w:pPr>
+          <w:hyperlink w:anchor="_Toc136183547" w:history="1">
+            <w:r>
+              <w:rPr>
+                <w:rStyle w:val="Hyperlink"/>
+                <w:noProof/>
+              </w:rPr>
+              <w:t>Git Rebase</w:t>
+            </w:r>
+            <w:r>
+              <w:rPr>
+                <w:noProof/>
+                <w:webHidden/>
+              </w:rPr>
+              <w:tab/>
+            </w:r>
+            <w:r>
+              <w:rPr>
+                <w:noProof/>
+                <w:webHidden/>
+              </w:rPr>
+              <w:fldChar w:fldCharType="begin"/>
+            </w:r>
+            <w:r>
+              <w:rPr>
+                <w:noProof/>
+                <w:webHidden/>
+              </w:rPr>
+              <w:instrText xml:space="preserve"> PAGEREF _Toc136183547 \h </w:instrText>
+            </w:r>
+            <w:r>
+              <w:rPr>
+                <w:noProof/>
+                <w:webHidden/>
+              </w:rPr>
+            </w:r>
+            <w:r>
+              <w:rPr>
+                <w:noProof/>
+                <w:webHidden/>
+              </w:rPr>
+              <w:fldChar w:fldCharType="separate"/>
+            </w:r>
+            <w:r>
+              <w:rPr>
+                <w:noProof/>
+                <w:webHidden/>
+              </w:rPr>
+              <w:t>4</w:t>
+            </w:r>
+            <w:r>
+              <w:rPr>
+                <w:noProof/>
+                <w:webHidden/>
+              </w:rPr>
+              <w:fldChar w:fldCharType="end"/>
+            </w:r>
+          </w:hyperlink>
+        </w:p>
+        <w:p>
+          <w:pPr>
+            <w:pStyle w:val="TOC1"/>
+            <w:tabs>
+              <w:tab w:val="right" w:leader="dot" w:pos="9019"/>
+            </w:tabs>
+            <w:rPr>
+              <w:noProof/>
+              <w:kern w:val="2"/>
+              <w:lang w:val="en-IN"/>
+              <w14:ligatures w14:val="standardContextual"/>
+            </w:rPr>
+          </w:pPr>
+          <w:hyperlink w:anchor="_Toc136183548" w:history="1">
+            <w:r>
+              <w:rPr>
+                <w:rStyle w:val="Hyperlink"/>
+                <w:noProof/>
+              </w:rPr>
+              <w:t>Git Squash</w:t>
+            </w:r>
+            <w:r>
+              <w:rPr>
+                <w:noProof/>
+                <w:webHidden/>
+              </w:rPr>
+              <w:tab/>
+            </w:r>
+            <w:r>
+              <w:rPr>
+                <w:noProof/>
+                <w:webHidden/>
+              </w:rPr>
+              <w:fldChar w:fldCharType="begin"/>
+            </w:r>
+            <w:r>
+              <w:rPr>
+                <w:noProof/>
+                <w:webHidden/>
+              </w:rPr>
+              <w:instrText xml:space="preserve"> PAGEREF _Toc136183548 \h </w:instrText>
+            </w:r>
+            <w:r>
+              <w:rPr>
+                <w:noProof/>
+                <w:webHidden/>
+              </w:rPr>
+            </w:r>
+            <w:r>
+              <w:rPr>
+                <w:noProof/>
+                <w:webHidden/>
+              </w:rPr>
+              <w:fldChar w:fldCharType="separate"/>
+            </w:r>
+            <w:r>
+              <w:rPr>
+                <w:noProof/>
+                <w:webHidden/>
+              </w:rPr>
+              <w:t>4</w:t>
             </w:r>
             <w:r>
               <w:rPr>
@@ -451,7 +595,7 @@
         <w:pStyle w:val="Heading1"/>
         <w:spacing w:after="0"/>
       </w:pPr>
-      <w:bookmarkStart w:id="0" w:name="_Toc136095106"/>
+      <w:bookmarkStart w:id="0" w:name="_Toc136183542"/>
       <w:r>
         <w:t>What is gi</w:t>
       </w:r>
@@ -485,7 +629,7 @@
         <w:pStyle w:val="Heading1"/>
         <w:spacing w:after="0"/>
       </w:pPr>
-      <w:bookmarkStart w:id="1" w:name="_Toc136095107"/>
+      <w:bookmarkStart w:id="1" w:name="_Toc136183543"/>
       <w:r>
         <w:t>Git Commands</w:t>
       </w:r>
@@ -512,7 +656,15 @@
         <w:spacing w:after="0" w:line="395" w:lineRule="auto"/>
       </w:pPr>
       <w:r>
-        <w:t>This command is used to clone the remote repository from github to the local computer</w:t>
+        <w:t xml:space="preserve">This command is used to clone the remote repository from </w:t>
+      </w:r>
+      <w:proofErr w:type="spellStart"/>
+      <w:r>
+        <w:t>github</w:t>
+      </w:r>
+      <w:proofErr w:type="spellEnd"/>
+      <w:r>
+        <w:t xml:space="preserve"> to the local computer</w:t>
       </w:r>
     </w:p>
     <w:p>
@@ -608,6 +760,7 @@
         <w:spacing w:after="0" w:line="395" w:lineRule="auto"/>
       </w:pPr>
       <w:r>
+        <w:lastRenderedPageBreak/>
         <w:t>This command is used to take the latest changes from remote git repository to local git repository.</w:t>
       </w:r>
     </w:p>
@@ -620,7 +773,6 @@
         <w:spacing w:after="0" w:line="395" w:lineRule="auto"/>
       </w:pPr>
       <w:r>
-        <w:lastRenderedPageBreak/>
         <w:t>git checkout</w:t>
       </w:r>
     </w:p>
@@ -755,7 +907,7 @@
           <w:lang w:val="en-IN"/>
         </w:rPr>
       </w:pPr>
-      <w:bookmarkStart w:id="2" w:name="_Toc136095108"/>
+      <w:bookmarkStart w:id="2" w:name="_Toc136183544"/>
       <w:r>
         <w:rPr>
           <w:rFonts w:eastAsia="Times New Roman"/>
@@ -931,7 +1083,7 @@
       <w:pPr>
         <w:pStyle w:val="Heading1"/>
       </w:pPr>
-      <w:bookmarkStart w:id="3" w:name="_Toc136095109"/>
+      <w:bookmarkStart w:id="3" w:name="_Toc136183545"/>
       <w:r>
         <w:t>G</w:t>
       </w:r>
@@ -975,125 +1127,423 @@
           <w:rPr>
             <w:rStyle w:val="Hyperlink"/>
           </w:rPr>
-          <w:t>Git - Stashing and Cleaning (gi</w:t>
+          <w:t>Git - Stashing and Cleaning (git-scm.com)</w:t>
         </w:r>
+      </w:hyperlink>
+    </w:p>
+    <w:p/>
+    <w:p/>
+    <w:p>
+      <w:pPr>
+        <w:pStyle w:val="Heading1"/>
+      </w:pPr>
+      <w:bookmarkStart w:id="4" w:name="_Toc136183546"/>
+      <w:r>
+        <w:t>Git Merge</w:t>
+      </w:r>
+      <w:bookmarkEnd w:id="4"/>
+      <w:r>
+        <w:t xml:space="preserve"> </w:t>
+      </w:r>
+    </w:p>
+    <w:p>
+      <w:r>
+        <w:t>Incorporates changes from the named commits (since the time their histories diverged from the current branch) into the current branch. This command is used by git pull to incorporate changes from another repository and can be used by hand to merge changes from one branch into another.</w:t>
+      </w:r>
+    </w:p>
+    <w:p/>
+    <w:p>
+      <w:r>
+        <w:t>Assume the following history exists and the current branch is "master":</w:t>
+      </w:r>
+    </w:p>
+    <w:p/>
+    <w:p>
+      <w:r>
+        <w:tab/>
+        <w:t xml:space="preserve">  </w:t>
+      </w:r>
+      <w:r>
+        <w:t xml:space="preserve">  </w:t>
+      </w:r>
+      <w:r>
+        <w:t>A---B---C topic</w:t>
+      </w:r>
+    </w:p>
+    <w:p>
+      <w:r>
+        <w:tab/>
+        <w:t xml:space="preserve"> /</w:t>
+      </w:r>
+    </w:p>
+    <w:p>
+      <w:r>
+        <w:t xml:space="preserve">    D---E---F---G master</w:t>
+      </w:r>
+    </w:p>
+    <w:p>
+      <w:r>
+        <w:t>Then "git merge topic" will replay the changes made on the topic branch since it diverged from master (i.e., E) until its current commit (C) on top of master, and record the result in a new commit along with the names of the two parent commits and a log message from the user describing the changes. Before the operation, ORIG_HEAD is set to the tip of the current branch (C).</w:t>
+      </w:r>
+    </w:p>
+    <w:p/>
+    <w:p>
+      <w:r>
+        <w:tab/>
+        <w:t xml:space="preserve">  </w:t>
+      </w:r>
+      <w:r>
+        <w:t xml:space="preserve">  </w:t>
+      </w:r>
+      <w:r>
+        <w:t>A---B---C topic</w:t>
+      </w:r>
+    </w:p>
+    <w:p>
+      <w:r>
+        <w:tab/>
+        <w:t xml:space="preserve"> /         </w:t>
+      </w:r>
+      <w:r>
+        <w:t xml:space="preserve">         </w:t>
+      </w:r>
+      <w:r>
+        <w:t>\</w:t>
+      </w:r>
+    </w:p>
+    <w:p>
+      <w:r>
+        <w:lastRenderedPageBreak/>
+        <w:t xml:space="preserve">    D--</w:t>
+      </w:r>
+      <w:r>
+        <w:t>-</w:t>
+      </w:r>
+      <w:r>
+        <w:t>-E-</w:t>
+      </w:r>
+      <w:r>
+        <w:t>-</w:t>
+      </w:r>
+      <w:r>
+        <w:t>--F--</w:t>
+      </w:r>
+      <w:r>
+        <w:t>-</w:t>
+      </w:r>
+      <w:r>
+        <w:t>-G-</w:t>
+      </w:r>
+      <w:r>
+        <w:t>-</w:t>
+      </w:r>
+      <w:r>
+        <w:t>--H master</w:t>
+      </w:r>
+    </w:p>
+    <w:p>
+      <w:pPr>
+        <w:pStyle w:val="Heading1"/>
+      </w:pPr>
+      <w:bookmarkStart w:id="5" w:name="_Toc136183547"/>
+      <w:r>
+        <w:t>Git Rebase</w:t>
+      </w:r>
+      <w:bookmarkEnd w:id="5"/>
+    </w:p>
+    <w:p>
+      <w:r>
+        <w:t>Rebasing is the process of moving or combining a sequence of commits to a new base commit.</w:t>
+      </w:r>
+      <w:r>
+        <w:t xml:space="preserve"> </w:t>
+      </w:r>
+      <w:r>
+        <w:t>rebasing is changing the base of your branch from one commit to another making it appear as if you'd created your branch from a different commit.</w:t>
+      </w:r>
+    </w:p>
+    <w:p/>
+    <w:p>
+      <w:pPr>
+        <w:shd w:val="clear" w:color="auto" w:fill="FCFCFA"/>
+        <w:spacing w:after="0" w:line="330" w:lineRule="atLeast"/>
+      </w:pPr>
+      <w:r>
+        <w:t>With the rebase command, you can take all the changes that were committed on one branch and replay them on a different branch.</w:t>
+      </w:r>
+    </w:p>
+    <w:p>
+      <w:pPr>
+        <w:shd w:val="clear" w:color="auto" w:fill="FCFCFA"/>
+        <w:spacing w:after="0" w:line="330" w:lineRule="atLeast"/>
+      </w:pPr>
+      <w:r>
+        <w:t>For this example, you would check out the experiment branch, and then rebase it onto the master branch as follows:</w:t>
+      </w:r>
+    </w:p>
+    <w:p>
+      <w:pPr>
+        <w:pBdr>
+          <w:top w:val="single" w:sz="6" w:space="2" w:color="EFEEE6"/>
+          <w:left w:val="single" w:sz="6" w:space="2" w:color="EFEEE6"/>
+          <w:bottom w:val="single" w:sz="6" w:space="2" w:color="EFEEE6"/>
+          <w:right w:val="single" w:sz="6" w:space="2" w:color="EFEEE6"/>
+        </w:pBdr>
+        <w:shd w:val="clear" w:color="auto" w:fill="EEEEEE"/>
+        <w:tabs>
+          <w:tab w:val="left" w:pos="916"/>
+          <w:tab w:val="left" w:pos="1832"/>
+          <w:tab w:val="left" w:pos="2748"/>
+          <w:tab w:val="left" w:pos="3664"/>
+          <w:tab w:val="left" w:pos="4580"/>
+          <w:tab w:val="left" w:pos="5496"/>
+          <w:tab w:val="left" w:pos="6412"/>
+          <w:tab w:val="left" w:pos="7328"/>
+          <w:tab w:val="left" w:pos="8244"/>
+          <w:tab w:val="left" w:pos="9160"/>
+          <w:tab w:val="left" w:pos="10076"/>
+          <w:tab w:val="left" w:pos="10992"/>
+          <w:tab w:val="left" w:pos="11908"/>
+          <w:tab w:val="left" w:pos="12824"/>
+          <w:tab w:val="left" w:pos="13740"/>
+          <w:tab w:val="left" w:pos="14656"/>
+        </w:tabs>
+        <w:spacing w:before="150" w:after="240" w:line="270" w:lineRule="atLeast"/>
+        <w:rPr>
+          <w:rFonts w:ascii="Courier New" w:eastAsia="Times New Roman" w:hAnsi="Courier New" w:cs="Courier New"/>
+          <w:color w:val="333333"/>
+          <w:sz w:val="19"/>
+          <w:szCs w:val="19"/>
+          <w:bdr w:val="none" w:sz="0" w:space="0" w:color="auto" w:frame="1"/>
+          <w:shd w:val="clear" w:color="auto" w:fill="EEEEEE"/>
+          <w:lang w:val="en-IN"/>
+        </w:rPr>
+      </w:pPr>
+      <w:r>
+        <w:rPr>
+          <w:rFonts w:ascii="Courier New" w:eastAsia="Times New Roman" w:hAnsi="Courier New" w:cs="Courier New"/>
+          <w:color w:val="333333"/>
+          <w:sz w:val="19"/>
+          <w:szCs w:val="19"/>
+          <w:bdr w:val="none" w:sz="0" w:space="0" w:color="auto" w:frame="1"/>
+          <w:shd w:val="clear" w:color="auto" w:fill="EEEEEE"/>
+          <w:lang w:val="en-IN"/>
+        </w:rPr>
+        <w:t>$ git checkout experiment</w:t>
+      </w:r>
+    </w:p>
+    <w:p>
+      <w:pPr>
+        <w:pBdr>
+          <w:top w:val="single" w:sz="6" w:space="2" w:color="EFEEE6"/>
+          <w:left w:val="single" w:sz="6" w:space="2" w:color="EFEEE6"/>
+          <w:bottom w:val="single" w:sz="6" w:space="2" w:color="EFEEE6"/>
+          <w:right w:val="single" w:sz="6" w:space="2" w:color="EFEEE6"/>
+        </w:pBdr>
+        <w:shd w:val="clear" w:color="auto" w:fill="EEEEEE"/>
+        <w:tabs>
+          <w:tab w:val="left" w:pos="916"/>
+          <w:tab w:val="left" w:pos="1832"/>
+          <w:tab w:val="left" w:pos="2748"/>
+          <w:tab w:val="left" w:pos="3664"/>
+          <w:tab w:val="left" w:pos="4580"/>
+          <w:tab w:val="left" w:pos="5496"/>
+          <w:tab w:val="left" w:pos="6412"/>
+          <w:tab w:val="left" w:pos="7328"/>
+          <w:tab w:val="left" w:pos="8244"/>
+          <w:tab w:val="left" w:pos="9160"/>
+          <w:tab w:val="left" w:pos="10076"/>
+          <w:tab w:val="left" w:pos="10992"/>
+          <w:tab w:val="left" w:pos="11908"/>
+          <w:tab w:val="left" w:pos="12824"/>
+          <w:tab w:val="left" w:pos="13740"/>
+          <w:tab w:val="left" w:pos="14656"/>
+        </w:tabs>
+        <w:spacing w:before="150" w:after="240" w:line="270" w:lineRule="atLeast"/>
+        <w:rPr>
+          <w:rFonts w:ascii="Courier New" w:eastAsia="Times New Roman" w:hAnsi="Courier New" w:cs="Courier New"/>
+          <w:color w:val="333333"/>
+          <w:sz w:val="19"/>
+          <w:szCs w:val="19"/>
+          <w:bdr w:val="none" w:sz="0" w:space="0" w:color="auto" w:frame="1"/>
+          <w:shd w:val="clear" w:color="auto" w:fill="EEEEEE"/>
+          <w:lang w:val="en-IN"/>
+        </w:rPr>
+      </w:pPr>
+      <w:r>
+        <w:rPr>
+          <w:rFonts w:ascii="Courier New" w:eastAsia="Times New Roman" w:hAnsi="Courier New" w:cs="Courier New"/>
+          <w:color w:val="333333"/>
+          <w:sz w:val="19"/>
+          <w:szCs w:val="19"/>
+          <w:bdr w:val="none" w:sz="0" w:space="0" w:color="auto" w:frame="1"/>
+          <w:shd w:val="clear" w:color="auto" w:fill="EEEEEE"/>
+          <w:lang w:val="en-IN"/>
+        </w:rPr>
+        <w:t>$ git rebase master</w:t>
+      </w:r>
+    </w:p>
+    <w:p>
+      <w:pPr>
+        <w:pBdr>
+          <w:top w:val="single" w:sz="6" w:space="2" w:color="EFEEE6"/>
+          <w:left w:val="single" w:sz="6" w:space="2" w:color="EFEEE6"/>
+          <w:bottom w:val="single" w:sz="6" w:space="2" w:color="EFEEE6"/>
+          <w:right w:val="single" w:sz="6" w:space="2" w:color="EFEEE6"/>
+        </w:pBdr>
+        <w:shd w:val="clear" w:color="auto" w:fill="EEEEEE"/>
+        <w:tabs>
+          <w:tab w:val="left" w:pos="916"/>
+          <w:tab w:val="left" w:pos="1832"/>
+          <w:tab w:val="left" w:pos="2748"/>
+          <w:tab w:val="left" w:pos="3664"/>
+          <w:tab w:val="left" w:pos="4580"/>
+          <w:tab w:val="left" w:pos="5496"/>
+          <w:tab w:val="left" w:pos="6412"/>
+          <w:tab w:val="left" w:pos="7328"/>
+          <w:tab w:val="left" w:pos="8244"/>
+          <w:tab w:val="left" w:pos="9160"/>
+          <w:tab w:val="left" w:pos="10076"/>
+          <w:tab w:val="left" w:pos="10992"/>
+          <w:tab w:val="left" w:pos="11908"/>
+          <w:tab w:val="left" w:pos="12824"/>
+          <w:tab w:val="left" w:pos="13740"/>
+          <w:tab w:val="left" w:pos="14656"/>
+        </w:tabs>
+        <w:spacing w:before="150" w:after="240" w:line="270" w:lineRule="atLeast"/>
+        <w:rPr>
+          <w:rFonts w:ascii="Courier New" w:eastAsia="Times New Roman" w:hAnsi="Courier New" w:cs="Courier New"/>
+          <w:color w:val="333333"/>
+          <w:sz w:val="19"/>
+          <w:szCs w:val="19"/>
+          <w:bdr w:val="none" w:sz="0" w:space="0" w:color="auto" w:frame="1"/>
+          <w:shd w:val="clear" w:color="auto" w:fill="EEEEEE"/>
+          <w:lang w:val="en-IN"/>
+        </w:rPr>
+      </w:pPr>
+      <w:r>
+        <w:rPr>
+          <w:rFonts w:ascii="Courier New" w:eastAsia="Times New Roman" w:hAnsi="Courier New" w:cs="Courier New"/>
+          <w:color w:val="333333"/>
+          <w:sz w:val="19"/>
+          <w:szCs w:val="19"/>
+          <w:bdr w:val="none" w:sz="0" w:space="0" w:color="auto" w:frame="1"/>
+          <w:shd w:val="clear" w:color="auto" w:fill="EEEEEE"/>
+          <w:lang w:val="en-IN"/>
+        </w:rPr>
+        <w:t>First, rewinding head to replay your work on top of it...</w:t>
+      </w:r>
+    </w:p>
+    <w:p>
+      <w:pPr>
+        <w:pBdr>
+          <w:top w:val="single" w:sz="6" w:space="2" w:color="EFEEE6"/>
+          <w:left w:val="single" w:sz="6" w:space="2" w:color="EFEEE6"/>
+          <w:bottom w:val="single" w:sz="6" w:space="2" w:color="EFEEE6"/>
+          <w:right w:val="single" w:sz="6" w:space="2" w:color="EFEEE6"/>
+        </w:pBdr>
+        <w:shd w:val="clear" w:color="auto" w:fill="EEEEEE"/>
+        <w:tabs>
+          <w:tab w:val="left" w:pos="916"/>
+          <w:tab w:val="left" w:pos="1832"/>
+          <w:tab w:val="left" w:pos="2748"/>
+          <w:tab w:val="left" w:pos="3664"/>
+          <w:tab w:val="left" w:pos="4580"/>
+          <w:tab w:val="left" w:pos="5496"/>
+          <w:tab w:val="left" w:pos="6412"/>
+          <w:tab w:val="left" w:pos="7328"/>
+          <w:tab w:val="left" w:pos="8244"/>
+          <w:tab w:val="left" w:pos="9160"/>
+          <w:tab w:val="left" w:pos="10076"/>
+          <w:tab w:val="left" w:pos="10992"/>
+          <w:tab w:val="left" w:pos="11908"/>
+          <w:tab w:val="left" w:pos="12824"/>
+          <w:tab w:val="left" w:pos="13740"/>
+          <w:tab w:val="left" w:pos="14656"/>
+        </w:tabs>
+        <w:spacing w:before="150" w:after="0" w:line="227" w:lineRule="atLeast"/>
+        <w:rPr>
+          <w:rFonts w:ascii="Courier New" w:eastAsia="Times New Roman" w:hAnsi="Courier New" w:cs="Courier New"/>
+          <w:color w:val="333333"/>
+          <w:sz w:val="19"/>
+          <w:szCs w:val="19"/>
+          <w:lang w:val="en-IN"/>
+        </w:rPr>
+      </w:pPr>
+      <w:r>
+        <w:rPr>
+          <w:rFonts w:ascii="Courier New" w:eastAsia="Times New Roman" w:hAnsi="Courier New" w:cs="Courier New"/>
+          <w:color w:val="333333"/>
+          <w:sz w:val="19"/>
+          <w:szCs w:val="19"/>
+          <w:bdr w:val="none" w:sz="0" w:space="0" w:color="auto" w:frame="1"/>
+          <w:shd w:val="clear" w:color="auto" w:fill="EEEEEE"/>
+          <w:lang w:val="en-IN"/>
+        </w:rPr>
+        <w:t>Applying: added staged command</w:t>
+      </w:r>
+    </w:p>
+    <w:p>
+      <w:pPr>
+        <w:shd w:val="clear" w:color="auto" w:fill="FCFCFA"/>
+        <w:spacing w:after="165" w:line="330" w:lineRule="atLeast"/>
+      </w:pPr>
+      <w:r>
+        <w:t>This operation works by going to the common ancestor of the two branches (the one you’re on and the one you’re rebasing onto), getting the diff introduced by each commit of the branch you’re on, saving those diffs to temporary files, resetting the current branch to the same commit as the branch you are rebasing onto, and finally applying each change in turn.</w:t>
+      </w:r>
+    </w:p>
+    <w:p/>
+    <w:p/>
+    <w:p>
+      <w:r>
+        <w:t xml:space="preserve">Links:   </w:t>
+      </w:r>
+      <w:hyperlink r:id="rId8" w:history="1">
         <w:r>
           <w:rPr>
             <w:rStyle w:val="Hyperlink"/>
           </w:rPr>
-          <w:t>t-scm.com)</w:t>
+          <w:t>git rebase | Atlassian Git Tutorial</w:t>
         </w:r>
       </w:hyperlink>
     </w:p>
+    <w:p>
+      <w:r>
+        <w:tab/>
+      </w:r>
+      <w:hyperlink r:id="rId9" w:history="1">
+        <w:r>
+          <w:rPr>
+            <w:rStyle w:val="Hyperlink"/>
+          </w:rPr>
+          <w:t>Git - Rebasing (git-scm.com)</w:t>
+        </w:r>
+      </w:hyperlink>
+    </w:p>
+    <w:p>
+      <w:pPr>
+        <w:pStyle w:val="Heading1"/>
+      </w:pPr>
+      <w:bookmarkStart w:id="6" w:name="_Toc136183548"/>
+      <w:r>
+        <w:t>Git Squash</w:t>
+      </w:r>
+      <w:bookmarkEnd w:id="6"/>
+    </w:p>
+    <w:p>
+      <w:r>
+        <w:t>Squashing combines multiple commits into a single commit based on your commit history. With the help of squashing you can clean your branch history and can maintain an organized commit timeline. It is used before pulling requests or merging feature branches.</w:t>
+      </w:r>
+    </w:p>
+    <w:p/>
+    <w:p>
+      <w:pPr>
+        <w:pStyle w:val="Heading1"/>
+      </w:pPr>
+    </w:p>
     <w:p/>
     <w:p/>
-    <w:p>
-      <w:pPr>
-        <w:pStyle w:val="Heading1"/>
-      </w:pPr>
-      <w:bookmarkStart w:id="4" w:name="_Toc136095110"/>
-      <w:r>
-        <w:t>Git Merge</w:t>
-      </w:r>
-      <w:bookmarkEnd w:id="4"/>
-      <w:r>
-        <w:t xml:space="preserve"> </w:t>
-      </w:r>
-    </w:p>
-    <w:p>
-      <w:r>
-        <w:t>Incorporates changes from the named commits (since the time their histories diverged from the current branch) into the current branch. This command is used by git pull to incorporate changes from another repository and can be used by hand to merge changes from one branch into another.</w:t>
-      </w:r>
-    </w:p>
     <w:p/>
-    <w:p>
-      <w:r>
-        <w:t>Assume the following history exists and the current branch is "master":</w:t>
-      </w:r>
-    </w:p>
-    <w:p/>
-    <w:p>
-      <w:r>
-        <w:tab/>
-        <w:t xml:space="preserve">  </w:t>
-      </w:r>
-      <w:r>
-        <w:t xml:space="preserve">  </w:t>
-      </w:r>
-      <w:r>
-        <w:t>A---B---C topic</w:t>
-      </w:r>
-    </w:p>
-    <w:p>
-      <w:r>
-        <w:tab/>
-        <w:t xml:space="preserve"> /</w:t>
-      </w:r>
-    </w:p>
-    <w:p>
-      <w:r>
-        <w:t xml:space="preserve">    D---E---F---G master</w:t>
-      </w:r>
-    </w:p>
-    <w:p>
-      <w:r>
-        <w:t>Then "git merge topic" will replay the changes made on the topic branch since it diverged from master (i.e., E) until its current commit (C) on top of master, and record the result in a new commit along with the names of the two parent commits and a log message from the user describing the changes. Before the operation, ORIG_HEAD is set to the tip of the current branch (C).</w:t>
-      </w:r>
-    </w:p>
-    <w:p/>
-    <w:p>
-      <w:r>
-        <w:tab/>
-        <w:t xml:space="preserve">  </w:t>
-      </w:r>
-      <w:r>
-        <w:t xml:space="preserve">  </w:t>
-      </w:r>
-      <w:r>
-        <w:t>A---B---C topic</w:t>
-      </w:r>
-    </w:p>
-    <w:p>
-      <w:r>
-        <w:tab/>
-        <w:t xml:space="preserve"> /         </w:t>
-      </w:r>
-      <w:r>
-        <w:t xml:space="preserve">         </w:t>
-      </w:r>
-      <w:r>
-        <w:t>\</w:t>
-      </w:r>
-    </w:p>
-    <w:p>
-      <w:r>
-        <w:t xml:space="preserve">    D--</w:t>
-      </w:r>
-      <w:r>
-        <w:t>-</w:t>
-      </w:r>
-      <w:r>
-        <w:t>-E-</w:t>
-      </w:r>
-      <w:r>
-        <w:t>-</w:t>
-      </w:r>
-      <w:r>
-        <w:t>--F--</w:t>
-      </w:r>
-      <w:r>
-        <w:t>-</w:t>
-      </w:r>
-      <w:r>
-        <w:t>-G-</w:t>
-      </w:r>
-      <w:r>
-        <w:t>-</w:t>
-      </w:r>
-      <w:r>
-        <w:t>--H master</w:t>
-      </w:r>
-    </w:p>
     <w:sectPr>
       <w:pgSz w:w="11909" w:h="16834"/>
       <w:pgMar w:top="1440" w:right="1440" w:bottom="1440" w:left="1440" w:header="720" w:footer="720" w:gutter="0"/>
@@ -1652,7 +2102,6 @@
     <w:next w:val="Normal"/>
     <w:link w:val="Heading2Char"/>
     <w:uiPriority w:val="9"/>
-    <w:semiHidden/>
     <w:unhideWhenUsed/>
     <w:qFormat/>
     <w:rsid w:val="00CB5789"/>
@@ -1971,7 +2420,6 @@
     <w:basedOn w:val="DefaultParagraphFont"/>
     <w:link w:val="Heading2"/>
     <w:uiPriority w:val="9"/>
-    <w:semiHidden/>
     <w:rsid w:val="00CB5789"/>
     <w:rPr>
       <w:rFonts w:asciiTheme="majorHAnsi" w:eastAsiaTheme="majorEastAsia" w:hAnsiTheme="majorHAnsi" w:cstheme="majorBidi"/>
@@ -2331,6 +2779,69 @@
     <w:rPr>
       <w:color w:val="800080" w:themeColor="followedHyperlink"/>
       <w:u w:val="single"/>
+    </w:rPr>
+  </w:style>
+  <w:style w:type="character" w:styleId="HTMLCode">
+    <w:name w:val="HTML Code"/>
+    <w:basedOn w:val="DefaultParagraphFont"/>
+    <w:uiPriority w:val="99"/>
+    <w:semiHidden/>
+    <w:unhideWhenUsed/>
+    <w:rsid w:val="001E6A56"/>
+    <w:rPr>
+      <w:rFonts w:ascii="Courier New" w:eastAsia="Times New Roman" w:hAnsi="Courier New" w:cs="Courier New"/>
+      <w:sz w:val="20"/>
+      <w:szCs w:val="20"/>
+    </w:rPr>
+  </w:style>
+  <w:style w:type="paragraph" w:styleId="HTMLPreformatted">
+    <w:name w:val="HTML Preformatted"/>
+    <w:basedOn w:val="Normal"/>
+    <w:link w:val="HTMLPreformattedChar"/>
+    <w:uiPriority w:val="99"/>
+    <w:semiHidden/>
+    <w:unhideWhenUsed/>
+    <w:rsid w:val="001E6A56"/>
+    <w:pPr>
+      <w:tabs>
+        <w:tab w:val="left" w:pos="916"/>
+        <w:tab w:val="left" w:pos="1832"/>
+        <w:tab w:val="left" w:pos="2748"/>
+        <w:tab w:val="left" w:pos="3664"/>
+        <w:tab w:val="left" w:pos="4580"/>
+        <w:tab w:val="left" w:pos="5496"/>
+        <w:tab w:val="left" w:pos="6412"/>
+        <w:tab w:val="left" w:pos="7328"/>
+        <w:tab w:val="left" w:pos="8244"/>
+        <w:tab w:val="left" w:pos="9160"/>
+        <w:tab w:val="left" w:pos="10076"/>
+        <w:tab w:val="left" w:pos="10992"/>
+        <w:tab w:val="left" w:pos="11908"/>
+        <w:tab w:val="left" w:pos="12824"/>
+        <w:tab w:val="left" w:pos="13740"/>
+        <w:tab w:val="left" w:pos="14656"/>
+      </w:tabs>
+      <w:spacing w:after="0" w:line="240" w:lineRule="auto"/>
+    </w:pPr>
+    <w:rPr>
+      <w:rFonts w:ascii="Courier New" w:eastAsia="Times New Roman" w:hAnsi="Courier New" w:cs="Courier New"/>
+      <w:sz w:val="20"/>
+      <w:szCs w:val="20"/>
+      <w:lang w:val="en-IN"/>
+    </w:rPr>
+  </w:style>
+  <w:style w:type="character" w:customStyle="1" w:styleId="HTMLPreformattedChar">
+    <w:name w:val="HTML Preformatted Char"/>
+    <w:basedOn w:val="DefaultParagraphFont"/>
+    <w:link w:val="HTMLPreformatted"/>
+    <w:uiPriority w:val="99"/>
+    <w:semiHidden/>
+    <w:rsid w:val="001E6A56"/>
+    <w:rPr>
+      <w:rFonts w:ascii="Courier New" w:eastAsia="Times New Roman" w:hAnsi="Courier New" w:cs="Courier New"/>
+      <w:sz w:val="20"/>
+      <w:szCs w:val="20"/>
+      <w:lang w:val="en-IN"/>
     </w:rPr>
   </w:style>
 </w:styles>

</xml_diff>

<commit_message>
added git squash links
</commit_message>
<xml_diff>
--- a/studyMaterial/BEFEDAD - Github.docx
+++ b/studyMaterial/BEFEDAD - Github.docx
@@ -1253,13 +1253,7 @@
     </w:p>
     <w:p>
       <w:r>
-        <w:t>Rebasing is the process of moving or combining a sequence of commits to a new base commit.</w:t>
-      </w:r>
-      <w:r>
-        <w:t xml:space="preserve"> </w:t>
-      </w:r>
-      <w:r>
-        <w:t>rebasing is changing the base of your branch from one commit to another making it appear as if you'd created your branch from a different commit.</w:t>
+        <w:t>Rebasing is the process of moving or combining a sequence of commits to a new base commit. rebasing is changing the base of your branch from one commit to another making it appear as if you'd created your branch from a different commit.</w:t>
       </w:r>
     </w:p>
     <w:p/>
@@ -1534,6 +1528,28 @@
       <w:r>
         <w:t>Squashing combines multiple commits into a single commit based on your commit history. With the help of squashing you can clean your branch history and can maintain an organized commit timeline. It is used before pulling requests or merging feature branches.</w:t>
       </w:r>
+    </w:p>
+    <w:p/>
+    <w:p>
+      <w:r>
+        <w:t xml:space="preserve">Links: </w:t>
+      </w:r>
+      <w:hyperlink r:id="rId10" w:history="1">
+        <w:r>
+          <w:rPr>
+            <w:rStyle w:val="Hyperlink"/>
+          </w:rPr>
+          <w:t xml:space="preserve">Git - Squash - </w:t>
+        </w:r>
+        <w:proofErr w:type="spellStart"/>
+        <w:r>
+          <w:rPr>
+            <w:rStyle w:val="Hyperlink"/>
+          </w:rPr>
+          <w:t>GeeksforGeeks</w:t>
+        </w:r>
+        <w:proofErr w:type="spellEnd"/>
+      </w:hyperlink>
     </w:p>
     <w:p/>
     <w:p>

</xml_diff>

<commit_message>
added material git flow
</commit_message>
<xml_diff>
--- a/studyMaterial/BEFEDAD - Github.docx
+++ b/studyMaterial/BEFEDAD - Github.docx
@@ -67,7 +67,7 @@
           <w:r>
             <w:fldChar w:fldCharType="separate"/>
           </w:r>
-          <w:hyperlink w:anchor="_Toc136183542" w:history="1">
+          <w:hyperlink w:anchor="_Toc136198283" w:history="1">
             <w:r>
               <w:rPr>
                 <w:rStyle w:val="Hyperlink"/>
@@ -94,7 +94,7 @@
                 <w:noProof/>
                 <w:webHidden/>
               </w:rPr>
-              <w:instrText xml:space="preserve"> PAGEREF _Toc136183542 \h </w:instrText>
+              <w:instrText xml:space="preserve"> PAGEREF _Toc136198283 \h </w:instrText>
             </w:r>
             <w:r>
               <w:rPr>
@@ -138,7 +138,7 @@
               <w14:ligatures w14:val="standardContextual"/>
             </w:rPr>
           </w:pPr>
-          <w:hyperlink w:anchor="_Toc136183543" w:history="1">
+          <w:hyperlink w:anchor="_Toc136198284" w:history="1">
             <w:r>
               <w:rPr>
                 <w:rStyle w:val="Hyperlink"/>
@@ -165,7 +165,7 @@
                 <w:noProof/>
                 <w:webHidden/>
               </w:rPr>
-              <w:instrText xml:space="preserve"> PAGEREF _Toc136183543 \h </w:instrText>
+              <w:instrText xml:space="preserve"> PAGEREF _Toc136198284 \h </w:instrText>
             </w:r>
             <w:r>
               <w:rPr>
@@ -209,7 +209,7 @@
               <w14:ligatures w14:val="standardContextual"/>
             </w:rPr>
           </w:pPr>
-          <w:hyperlink w:anchor="_Toc136183544" w:history="1">
+          <w:hyperlink w:anchor="_Toc136198285" w:history="1">
             <w:r>
               <w:rPr>
                 <w:rStyle w:val="Hyperlink"/>
@@ -238,7 +238,7 @@
                 <w:noProof/>
                 <w:webHidden/>
               </w:rPr>
-              <w:instrText xml:space="preserve"> PAGEREF _Toc136183544 \h </w:instrText>
+              <w:instrText xml:space="preserve"> PAGEREF _Toc136198285 \h </w:instrText>
             </w:r>
             <w:r>
               <w:rPr>
@@ -282,7 +282,7 @@
               <w14:ligatures w14:val="standardContextual"/>
             </w:rPr>
           </w:pPr>
-          <w:hyperlink w:anchor="_Toc136183545" w:history="1">
+          <w:hyperlink w:anchor="_Toc136198286" w:history="1">
             <w:r>
               <w:rPr>
                 <w:rStyle w:val="Hyperlink"/>
@@ -309,7 +309,7 @@
                 <w:noProof/>
                 <w:webHidden/>
               </w:rPr>
-              <w:instrText xml:space="preserve"> PAGEREF _Toc136183545 \h </w:instrText>
+              <w:instrText xml:space="preserve"> PAGEREF _Toc136198286 \h </w:instrText>
             </w:r>
             <w:r>
               <w:rPr>
@@ -353,7 +353,7 @@
               <w14:ligatures w14:val="standardContextual"/>
             </w:rPr>
           </w:pPr>
-          <w:hyperlink w:anchor="_Toc136183546" w:history="1">
+          <w:hyperlink w:anchor="_Toc136198287" w:history="1">
             <w:r>
               <w:rPr>
                 <w:rStyle w:val="Hyperlink"/>
@@ -380,7 +380,7 @@
                 <w:noProof/>
                 <w:webHidden/>
               </w:rPr>
-              <w:instrText xml:space="preserve"> PAGEREF _Toc136183546 \h </w:instrText>
+              <w:instrText xml:space="preserve"> PAGEREF _Toc136198287 \h </w:instrText>
             </w:r>
             <w:r>
               <w:rPr>
@@ -424,7 +424,7 @@
               <w14:ligatures w14:val="standardContextual"/>
             </w:rPr>
           </w:pPr>
-          <w:hyperlink w:anchor="_Toc136183547" w:history="1">
+          <w:hyperlink w:anchor="_Toc136198288" w:history="1">
             <w:r>
               <w:rPr>
                 <w:rStyle w:val="Hyperlink"/>
@@ -451,7 +451,7 @@
                 <w:noProof/>
                 <w:webHidden/>
               </w:rPr>
-              <w:instrText xml:space="preserve"> PAGEREF _Toc136183547 \h </w:instrText>
+              <w:instrText xml:space="preserve"> PAGEREF _Toc136198288 \h </w:instrText>
             </w:r>
             <w:r>
               <w:rPr>
@@ -495,7 +495,7 @@
               <w14:ligatures w14:val="standardContextual"/>
             </w:rPr>
           </w:pPr>
-          <w:hyperlink w:anchor="_Toc136183548" w:history="1">
+          <w:hyperlink w:anchor="_Toc136198289" w:history="1">
             <w:r>
               <w:rPr>
                 <w:rStyle w:val="Hyperlink"/>
@@ -522,7 +522,7 @@
                 <w:noProof/>
                 <w:webHidden/>
               </w:rPr>
-              <w:instrText xml:space="preserve"> PAGEREF _Toc136183548 \h </w:instrText>
+              <w:instrText xml:space="preserve"> PAGEREF _Toc136198289 \h </w:instrText>
             </w:r>
             <w:r>
               <w:rPr>
@@ -543,6 +543,287 @@
                 <w:webHidden/>
               </w:rPr>
               <w:t>4</w:t>
+            </w:r>
+            <w:r>
+              <w:rPr>
+                <w:noProof/>
+                <w:webHidden/>
+              </w:rPr>
+              <w:fldChar w:fldCharType="end"/>
+            </w:r>
+          </w:hyperlink>
+        </w:p>
+        <w:p>
+          <w:pPr>
+            <w:pStyle w:val="TOC1"/>
+            <w:tabs>
+              <w:tab w:val="right" w:leader="dot" w:pos="9019"/>
+            </w:tabs>
+            <w:rPr>
+              <w:noProof/>
+              <w:kern w:val="2"/>
+              <w:lang w:val="en-IN"/>
+              <w14:ligatures w14:val="standardContextual"/>
+            </w:rPr>
+          </w:pPr>
+          <w:hyperlink w:anchor="_Toc136198290" w:history="1">
+            <w:r>
+              <w:rPr>
+                <w:rStyle w:val="Hyperlink"/>
+                <w:noProof/>
+              </w:rPr>
+              <w:t>Git branching strategies</w:t>
+            </w:r>
+            <w:r>
+              <w:rPr>
+                <w:noProof/>
+                <w:webHidden/>
+              </w:rPr>
+              <w:tab/>
+            </w:r>
+            <w:r>
+              <w:rPr>
+                <w:noProof/>
+                <w:webHidden/>
+              </w:rPr>
+              <w:fldChar w:fldCharType="begin"/>
+            </w:r>
+            <w:r>
+              <w:rPr>
+                <w:noProof/>
+                <w:webHidden/>
+              </w:rPr>
+              <w:instrText xml:space="preserve"> PAGEREF _Toc136198290 \h </w:instrText>
+            </w:r>
+            <w:r>
+              <w:rPr>
+                <w:noProof/>
+                <w:webHidden/>
+              </w:rPr>
+            </w:r>
+            <w:r>
+              <w:rPr>
+                <w:noProof/>
+                <w:webHidden/>
+              </w:rPr>
+              <w:fldChar w:fldCharType="separate"/>
+            </w:r>
+            <w:r>
+              <w:rPr>
+                <w:noProof/>
+                <w:webHidden/>
+              </w:rPr>
+              <w:t>5</w:t>
+            </w:r>
+            <w:r>
+              <w:rPr>
+                <w:noProof/>
+                <w:webHidden/>
+              </w:rPr>
+              <w:fldChar w:fldCharType="end"/>
+            </w:r>
+          </w:hyperlink>
+        </w:p>
+        <w:p>
+          <w:pPr>
+            <w:pStyle w:val="TOC1"/>
+            <w:tabs>
+              <w:tab w:val="right" w:leader="dot" w:pos="9019"/>
+            </w:tabs>
+            <w:rPr>
+              <w:noProof/>
+              <w:kern w:val="2"/>
+              <w:lang w:val="en-IN"/>
+              <w14:ligatures w14:val="standardContextual"/>
+            </w:rPr>
+          </w:pPr>
+          <w:hyperlink w:anchor="_Toc136198291" w:history="1">
+            <w:r>
+              <w:rPr>
+                <w:rStyle w:val="Hyperlink"/>
+                <w:noProof/>
+              </w:rPr>
+              <w:t>some common Git branching strategies</w:t>
+            </w:r>
+            <w:r>
+              <w:rPr>
+                <w:noProof/>
+                <w:webHidden/>
+              </w:rPr>
+              <w:tab/>
+            </w:r>
+            <w:r>
+              <w:rPr>
+                <w:noProof/>
+                <w:webHidden/>
+              </w:rPr>
+              <w:fldChar w:fldCharType="begin"/>
+            </w:r>
+            <w:r>
+              <w:rPr>
+                <w:noProof/>
+                <w:webHidden/>
+              </w:rPr>
+              <w:instrText xml:space="preserve"> PAGEREF _Toc136198291 \h </w:instrText>
+            </w:r>
+            <w:r>
+              <w:rPr>
+                <w:noProof/>
+                <w:webHidden/>
+              </w:rPr>
+            </w:r>
+            <w:r>
+              <w:rPr>
+                <w:noProof/>
+                <w:webHidden/>
+              </w:rPr>
+              <w:fldChar w:fldCharType="separate"/>
+            </w:r>
+            <w:r>
+              <w:rPr>
+                <w:noProof/>
+                <w:webHidden/>
+              </w:rPr>
+              <w:t>5</w:t>
+            </w:r>
+            <w:r>
+              <w:rPr>
+                <w:noProof/>
+                <w:webHidden/>
+              </w:rPr>
+              <w:fldChar w:fldCharType="end"/>
+            </w:r>
+          </w:hyperlink>
+        </w:p>
+        <w:p>
+          <w:pPr>
+            <w:pStyle w:val="TOC1"/>
+            <w:tabs>
+              <w:tab w:val="right" w:leader="dot" w:pos="9019"/>
+            </w:tabs>
+            <w:rPr>
+              <w:noProof/>
+              <w:kern w:val="2"/>
+              <w:lang w:val="en-IN"/>
+              <w14:ligatures w14:val="standardContextual"/>
+            </w:rPr>
+          </w:pPr>
+          <w:hyperlink w:anchor="_Toc136198292" w:history="1">
+            <w:r>
+              <w:rPr>
+                <w:rStyle w:val="Hyperlink"/>
+                <w:noProof/>
+              </w:rPr>
+              <w:t>Git Flow</w:t>
+            </w:r>
+            <w:r>
+              <w:rPr>
+                <w:noProof/>
+                <w:webHidden/>
+              </w:rPr>
+              <w:tab/>
+            </w:r>
+            <w:r>
+              <w:rPr>
+                <w:noProof/>
+                <w:webHidden/>
+              </w:rPr>
+              <w:fldChar w:fldCharType="begin"/>
+            </w:r>
+            <w:r>
+              <w:rPr>
+                <w:noProof/>
+                <w:webHidden/>
+              </w:rPr>
+              <w:instrText xml:space="preserve"> PAGEREF _Toc136198292 \h </w:instrText>
+            </w:r>
+            <w:r>
+              <w:rPr>
+                <w:noProof/>
+                <w:webHidden/>
+              </w:rPr>
+            </w:r>
+            <w:r>
+              <w:rPr>
+                <w:noProof/>
+                <w:webHidden/>
+              </w:rPr>
+              <w:fldChar w:fldCharType="separate"/>
+            </w:r>
+            <w:r>
+              <w:rPr>
+                <w:noProof/>
+                <w:webHidden/>
+              </w:rPr>
+              <w:t>5</w:t>
+            </w:r>
+            <w:r>
+              <w:rPr>
+                <w:noProof/>
+                <w:webHidden/>
+              </w:rPr>
+              <w:fldChar w:fldCharType="end"/>
+            </w:r>
+          </w:hyperlink>
+        </w:p>
+        <w:p>
+          <w:pPr>
+            <w:pStyle w:val="TOC2"/>
+            <w:tabs>
+              <w:tab w:val="right" w:leader="dot" w:pos="9019"/>
+            </w:tabs>
+            <w:rPr>
+              <w:noProof/>
+            </w:rPr>
+          </w:pPr>
+          <w:hyperlink w:anchor="_Toc136198293" w:history="1">
+            <w:r>
+              <w:rPr>
+                <w:rStyle w:val="Hyperlink"/>
+                <w:noProof/>
+              </w:rPr>
+              <w:t>Develop and main branches</w:t>
+            </w:r>
+            <w:r>
+              <w:rPr>
+                <w:noProof/>
+                <w:webHidden/>
+              </w:rPr>
+              <w:tab/>
+            </w:r>
+            <w:r>
+              <w:rPr>
+                <w:noProof/>
+                <w:webHidden/>
+              </w:rPr>
+              <w:fldChar w:fldCharType="begin"/>
+            </w:r>
+            <w:r>
+              <w:rPr>
+                <w:noProof/>
+                <w:webHidden/>
+              </w:rPr>
+              <w:instrText xml:space="preserve"> PAGEREF _Toc136198293 \h </w:instrText>
+            </w:r>
+            <w:r>
+              <w:rPr>
+                <w:noProof/>
+                <w:webHidden/>
+              </w:rPr>
+            </w:r>
+            <w:r>
+              <w:rPr>
+                <w:noProof/>
+                <w:webHidden/>
+              </w:rPr>
+              <w:fldChar w:fldCharType="separate"/>
+            </w:r>
+            <w:r>
+              <w:rPr>
+                <w:noProof/>
+                <w:webHidden/>
+              </w:rPr>
+              <w:t>5</w:t>
             </w:r>
             <w:r>
               <w:rPr>
@@ -595,7 +876,7 @@
         <w:pStyle w:val="Heading1"/>
         <w:spacing w:after="0"/>
       </w:pPr>
-      <w:bookmarkStart w:id="0" w:name="_Toc136183542"/>
+      <w:bookmarkStart w:id="0" w:name="_Toc136198283"/>
       <w:r>
         <w:t>What is gi</w:t>
       </w:r>
@@ -629,7 +910,7 @@
         <w:pStyle w:val="Heading1"/>
         <w:spacing w:after="0"/>
       </w:pPr>
-      <w:bookmarkStart w:id="1" w:name="_Toc136183543"/>
+      <w:bookmarkStart w:id="1" w:name="_Toc136198284"/>
       <w:r>
         <w:t>Git Commands</w:t>
       </w:r>
@@ -736,6 +1017,7 @@
         <w:spacing w:after="0" w:line="395" w:lineRule="auto"/>
       </w:pPr>
       <w:r>
+        <w:lastRenderedPageBreak/>
         <w:t>This command is used to sync the local git repository with the remote git. It pushes all the changes done to the local files to remote git.</w:t>
       </w:r>
     </w:p>
@@ -760,7 +1042,6 @@
         <w:spacing w:after="0" w:line="395" w:lineRule="auto"/>
       </w:pPr>
       <w:r>
-        <w:lastRenderedPageBreak/>
         <w:t>This command is used to take the latest changes from remote git repository to local git repository.</w:t>
       </w:r>
     </w:p>
@@ -907,7 +1188,7 @@
           <w:lang w:val="en-IN"/>
         </w:rPr>
       </w:pPr>
-      <w:bookmarkStart w:id="2" w:name="_Toc136183544"/>
+      <w:bookmarkStart w:id="2" w:name="_Toc136198285"/>
       <w:r>
         <w:rPr>
           <w:rFonts w:eastAsia="Times New Roman"/>
@@ -1051,6 +1332,7 @@
           <w:color w:val="000000"/>
           <w:lang w:val="en-IN"/>
         </w:rPr>
+        <w:lastRenderedPageBreak/>
         <w:t>By developing the features in branches, it’s not only possible to work on each one in parallel, but it also keeps the main branch free from questionable code.</w:t>
       </w:r>
     </w:p>
@@ -1061,29 +1343,9 @@
     </w:p>
     <w:p>
       <w:pPr>
-        <w:spacing w:after="0" w:line="395" w:lineRule="auto"/>
-      </w:pPr>
-    </w:p>
-    <w:p>
-      <w:pPr>
-        <w:spacing w:after="0" w:line="395" w:lineRule="auto"/>
-      </w:pPr>
-    </w:p>
-    <w:p>
-      <w:pPr>
-        <w:spacing w:after="0" w:line="395" w:lineRule="auto"/>
-      </w:pPr>
-    </w:p>
-    <w:p>
-      <w:pPr>
-        <w:spacing w:after="0" w:line="395" w:lineRule="auto"/>
-      </w:pPr>
-    </w:p>
-    <w:p>
-      <w:pPr>
         <w:pStyle w:val="Heading1"/>
       </w:pPr>
-      <w:bookmarkStart w:id="3" w:name="_Toc136183545"/>
+      <w:bookmarkStart w:id="3" w:name="_Toc136198286"/>
       <w:r>
         <w:t>G</w:t>
       </w:r>
@@ -1137,7 +1399,7 @@
       <w:pPr>
         <w:pStyle w:val="Heading1"/>
       </w:pPr>
-      <w:bookmarkStart w:id="4" w:name="_Toc136183546"/>
+      <w:bookmarkStart w:id="4" w:name="_Toc136198287"/>
       <w:r>
         <w:t>Git Merge</w:t>
       </w:r>
@@ -1245,7 +1507,7 @@
       <w:pPr>
         <w:pStyle w:val="Heading1"/>
       </w:pPr>
-      <w:bookmarkStart w:id="5" w:name="_Toc136183547"/>
+      <w:bookmarkStart w:id="5" w:name="_Toc136198288"/>
       <w:r>
         <w:t>Git Rebase</w:t>
       </w:r>
@@ -1518,7 +1780,7 @@
       <w:pPr>
         <w:pStyle w:val="Heading1"/>
       </w:pPr>
-      <w:bookmarkStart w:id="6" w:name="_Toc136183548"/>
+      <w:bookmarkStart w:id="6" w:name="_Toc136198289"/>
       <w:r>
         <w:t>Git Squash</w:t>
       </w:r>
@@ -1559,7 +1821,1054 @@
     </w:p>
     <w:p/>
     <w:p/>
-    <w:p/>
+    <w:p>
+      <w:pPr>
+        <w:pStyle w:val="Heading1"/>
+      </w:pPr>
+      <w:bookmarkStart w:id="7" w:name="_Toc136198290"/>
+      <w:r>
+        <w:lastRenderedPageBreak/>
+        <w:t>Git branching strategies</w:t>
+      </w:r>
+      <w:bookmarkEnd w:id="7"/>
+      <w:r>
+        <w:t xml:space="preserve"> </w:t>
+      </w:r>
+    </w:p>
+    <w:p>
+      <w:pPr>
+        <w:pStyle w:val="NormalWeb"/>
+        <w:rPr>
+          <w:rFonts w:asciiTheme="minorHAnsi" w:eastAsiaTheme="minorEastAsia" w:hAnsiTheme="minorHAnsi" w:cstheme="minorBidi"/>
+          <w:sz w:val="22"/>
+          <w:szCs w:val="22"/>
+          <w:lang w:val="en-GB"/>
+        </w:rPr>
+      </w:pPr>
+      <w:r>
+        <w:rPr>
+          <w:rFonts w:asciiTheme="minorHAnsi" w:eastAsiaTheme="minorEastAsia" w:hAnsiTheme="minorHAnsi" w:cstheme="minorBidi"/>
+          <w:sz w:val="22"/>
+          <w:szCs w:val="22"/>
+          <w:lang w:val="en-GB"/>
+        </w:rPr>
+        <w:t>A branching strategy, therefore, is the strategy that software development teams adopt when writing, merging and deploying code when using a version control system.</w:t>
+      </w:r>
+    </w:p>
+    <w:p>
+      <w:pPr>
+        <w:pStyle w:val="NormalWeb"/>
+        <w:rPr>
+          <w:rFonts w:asciiTheme="minorHAnsi" w:eastAsiaTheme="minorEastAsia" w:hAnsiTheme="minorHAnsi" w:cstheme="minorBidi"/>
+          <w:sz w:val="22"/>
+          <w:szCs w:val="22"/>
+          <w:lang w:val="en-GB"/>
+        </w:rPr>
+      </w:pPr>
+      <w:r>
+        <w:rPr>
+          <w:rFonts w:asciiTheme="minorHAnsi" w:eastAsiaTheme="minorEastAsia" w:hAnsiTheme="minorHAnsi" w:cstheme="minorBidi"/>
+          <w:sz w:val="22"/>
+          <w:szCs w:val="22"/>
+          <w:lang w:val="en-GB"/>
+        </w:rPr>
+        <w:t>It is essentially a set of rules that developers can follow to stipulate how they interact with a shared codebase.</w:t>
+      </w:r>
+    </w:p>
+    <w:p>
+      <w:r>
+        <w:t>Such a strategy is necessary as it helps keep repositories organized to avoid errors in the application and </w:t>
+      </w:r>
+      <w:r>
+        <w:rPr>
+          <w:b/>
+          <w:bCs/>
+        </w:rPr>
+        <w:t>the dreaded merge hell when multiple developers are working simultaneously and are all adding their changes at the same time</w:t>
+      </w:r>
+      <w:r>
+        <w:t>.</w:t>
+      </w:r>
+    </w:p>
+    <w:p>
+      <w:pPr>
+        <w:pStyle w:val="Heading1"/>
+      </w:pPr>
+    </w:p>
+    <w:p>
+      <w:pPr>
+        <w:pStyle w:val="Heading1"/>
+        <w:spacing w:before="0" w:after="0"/>
+      </w:pPr>
+      <w:r>
+        <w:t> </w:t>
+      </w:r>
+      <w:bookmarkStart w:id="8" w:name="_Toc136198291"/>
+      <w:r>
+        <w:t>some common Git branching strategies</w:t>
+      </w:r>
+      <w:bookmarkEnd w:id="8"/>
+    </w:p>
+    <w:p>
+      <w:pPr>
+        <w:pStyle w:val="NormalWeb"/>
+        <w:spacing w:before="0" w:beforeAutospacing="0" w:after="0" w:afterAutospacing="0"/>
+        <w:rPr>
+          <w:rFonts w:asciiTheme="minorHAnsi" w:eastAsiaTheme="minorEastAsia" w:hAnsiTheme="minorHAnsi" w:cstheme="minorBidi"/>
+          <w:color w:val="0070C0"/>
+          <w:sz w:val="22"/>
+          <w:szCs w:val="22"/>
+          <w:u w:val="single"/>
+          <w:lang w:val="en-GB"/>
+        </w:rPr>
+      </w:pPr>
+      <w:hyperlink r:id="rId11" w:anchor="gitflow" w:history="1">
+        <w:proofErr w:type="spellStart"/>
+        <w:r>
+          <w:rPr>
+            <w:rFonts w:asciiTheme="minorHAnsi" w:eastAsiaTheme="minorEastAsia" w:hAnsiTheme="minorHAnsi" w:cstheme="minorBidi"/>
+            <w:color w:val="0070C0"/>
+            <w:sz w:val="22"/>
+            <w:szCs w:val="22"/>
+            <w:u w:val="single"/>
+            <w:lang w:val="en-GB"/>
+          </w:rPr>
+          <w:t>GitFlow</w:t>
+        </w:r>
+        <w:proofErr w:type="spellEnd"/>
+      </w:hyperlink>
+    </w:p>
+    <w:p>
+      <w:pPr>
+        <w:pStyle w:val="NormalWeb"/>
+        <w:spacing w:before="0" w:beforeAutospacing="0" w:after="0" w:afterAutospacing="0"/>
+        <w:rPr>
+          <w:rFonts w:asciiTheme="minorHAnsi" w:eastAsiaTheme="minorEastAsia" w:hAnsiTheme="minorHAnsi" w:cstheme="minorBidi"/>
+          <w:color w:val="0070C0"/>
+          <w:sz w:val="22"/>
+          <w:szCs w:val="22"/>
+          <w:u w:val="single"/>
+          <w:lang w:val="en-GB"/>
+        </w:rPr>
+      </w:pPr>
+      <w:hyperlink r:id="rId12" w:anchor="github-flow" w:history="1">
+        <w:r>
+          <w:rPr>
+            <w:rFonts w:asciiTheme="minorHAnsi" w:eastAsiaTheme="minorEastAsia" w:hAnsiTheme="minorHAnsi" w:cstheme="minorBidi"/>
+            <w:color w:val="0070C0"/>
+            <w:sz w:val="22"/>
+            <w:szCs w:val="22"/>
+            <w:u w:val="single"/>
+            <w:lang w:val="en-GB"/>
+          </w:rPr>
+          <w:t>GitHub Flow</w:t>
+        </w:r>
+      </w:hyperlink>
+    </w:p>
+    <w:p>
+      <w:pPr>
+        <w:pStyle w:val="NormalWeb"/>
+        <w:spacing w:before="0" w:beforeAutospacing="0" w:after="0" w:afterAutospacing="0"/>
+        <w:rPr>
+          <w:rFonts w:asciiTheme="minorHAnsi" w:eastAsiaTheme="minorEastAsia" w:hAnsiTheme="minorHAnsi" w:cstheme="minorBidi"/>
+          <w:color w:val="0070C0"/>
+          <w:sz w:val="22"/>
+          <w:szCs w:val="22"/>
+          <w:u w:val="single"/>
+          <w:lang w:val="en-GB"/>
+        </w:rPr>
+      </w:pPr>
+      <w:hyperlink r:id="rId13" w:anchor="gitlab-flow" w:history="1">
+        <w:r>
+          <w:rPr>
+            <w:rFonts w:asciiTheme="minorHAnsi" w:eastAsiaTheme="minorEastAsia" w:hAnsiTheme="minorHAnsi" w:cstheme="minorBidi"/>
+            <w:color w:val="0070C0"/>
+            <w:sz w:val="22"/>
+            <w:szCs w:val="22"/>
+            <w:u w:val="single"/>
+            <w:lang w:val="en-GB"/>
+          </w:rPr>
+          <w:t>GitLab Flow</w:t>
+        </w:r>
+      </w:hyperlink>
+    </w:p>
+    <w:p>
+      <w:pPr>
+        <w:pStyle w:val="NormalWeb"/>
+        <w:spacing w:before="0" w:beforeAutospacing="0" w:after="0" w:afterAutospacing="0"/>
+        <w:rPr>
+          <w:rFonts w:asciiTheme="minorHAnsi" w:eastAsiaTheme="minorEastAsia" w:hAnsiTheme="minorHAnsi" w:cstheme="minorBidi"/>
+          <w:color w:val="0070C0"/>
+          <w:sz w:val="22"/>
+          <w:szCs w:val="22"/>
+          <w:u w:val="single"/>
+          <w:lang w:val="en-GB"/>
+        </w:rPr>
+      </w:pPr>
+      <w:hyperlink r:id="rId14" w:anchor="trunk-based-development" w:history="1">
+        <w:r>
+          <w:rPr>
+            <w:rFonts w:asciiTheme="minorHAnsi" w:eastAsiaTheme="minorEastAsia" w:hAnsiTheme="minorHAnsi" w:cstheme="minorBidi"/>
+            <w:color w:val="0070C0"/>
+            <w:sz w:val="22"/>
+            <w:szCs w:val="22"/>
+            <w:u w:val="single"/>
+            <w:lang w:val="en-GB"/>
+          </w:rPr>
+          <w:t>Trunk-based development</w:t>
+        </w:r>
+      </w:hyperlink>
+    </w:p>
+    <w:p>
+      <w:pPr>
+        <w:pStyle w:val="NormalWeb"/>
+        <w:spacing w:before="0" w:beforeAutospacing="0" w:after="0" w:afterAutospacing="0"/>
+      </w:pPr>
+      <w:r>
+        <w:rPr>
+          <w:rFonts w:asciiTheme="minorHAnsi" w:eastAsiaTheme="minorEastAsia" w:hAnsiTheme="minorHAnsi" w:cstheme="minorBidi"/>
+          <w:sz w:val="22"/>
+          <w:szCs w:val="22"/>
+          <w:lang w:val="en-GB"/>
+        </w:rPr>
+        <w:t xml:space="preserve">Links:  </w:t>
+      </w:r>
+      <w:hyperlink r:id="rId15" w:history="1">
+        <w:r>
+          <w:rPr>
+            <w:rStyle w:val="Hyperlink"/>
+          </w:rPr>
+          <w:t xml:space="preserve">Git Branching Strategies: </w:t>
+        </w:r>
+        <w:proofErr w:type="spellStart"/>
+        <w:r>
+          <w:rPr>
+            <w:rStyle w:val="Hyperlink"/>
+          </w:rPr>
+          <w:t>GitFlow</w:t>
+        </w:r>
+        <w:proofErr w:type="spellEnd"/>
+        <w:r>
+          <w:rPr>
+            <w:rStyle w:val="Hyperlink"/>
+          </w:rPr>
+          <w:t xml:space="preserve">, </w:t>
+        </w:r>
+        <w:proofErr w:type="spellStart"/>
+        <w:r>
+          <w:rPr>
+            <w:rStyle w:val="Hyperlink"/>
+          </w:rPr>
+          <w:t>Github</w:t>
+        </w:r>
+        <w:proofErr w:type="spellEnd"/>
+        <w:r>
+          <w:rPr>
+            <w:rStyle w:val="Hyperlink"/>
+          </w:rPr>
+          <w:t xml:space="preserve"> Flow, Trunk Based... (flagship.io)</w:t>
+        </w:r>
+      </w:hyperlink>
+    </w:p>
+    <w:p>
+      <w:pPr>
+        <w:pStyle w:val="NormalWeb"/>
+        <w:spacing w:before="0" w:beforeAutospacing="0" w:after="0" w:afterAutospacing="0"/>
+        <w:rPr>
+          <w:rFonts w:asciiTheme="minorHAnsi" w:eastAsiaTheme="minorEastAsia" w:hAnsiTheme="minorHAnsi" w:cstheme="minorBidi"/>
+          <w:sz w:val="22"/>
+          <w:szCs w:val="22"/>
+          <w:lang w:val="en-GB"/>
+        </w:rPr>
+      </w:pPr>
+    </w:p>
+    <w:p>
+      <w:pPr>
+        <w:pStyle w:val="Heading1"/>
+        <w:spacing w:before="0" w:after="0"/>
+      </w:pPr>
+      <w:bookmarkStart w:id="9" w:name="_Toc136198292"/>
+      <w:r>
+        <w:t>Git Flow</w:t>
+      </w:r>
+      <w:bookmarkEnd w:id="9"/>
+    </w:p>
+    <w:p>
+      <w:pPr>
+        <w:pStyle w:val="NormalWeb"/>
+        <w:spacing w:before="0" w:beforeAutospacing="0" w:after="0" w:afterAutospacing="0"/>
+        <w:rPr>
+          <w:rFonts w:asciiTheme="minorHAnsi" w:eastAsiaTheme="minorEastAsia" w:hAnsiTheme="minorHAnsi" w:cstheme="minorBidi"/>
+          <w:sz w:val="22"/>
+          <w:szCs w:val="22"/>
+          <w:lang w:val="en-GB"/>
+        </w:rPr>
+      </w:pPr>
+      <w:proofErr w:type="spellStart"/>
+      <w:r>
+        <w:rPr>
+          <w:rFonts w:asciiTheme="minorHAnsi" w:eastAsiaTheme="minorEastAsia" w:hAnsiTheme="minorHAnsi" w:cstheme="minorBidi"/>
+          <w:sz w:val="22"/>
+          <w:szCs w:val="22"/>
+          <w:lang w:val="en-GB"/>
+        </w:rPr>
+        <w:t>Gitflow</w:t>
+      </w:r>
+      <w:proofErr w:type="spellEnd"/>
+      <w:r>
+        <w:rPr>
+          <w:rFonts w:asciiTheme="minorHAnsi" w:eastAsiaTheme="minorEastAsia" w:hAnsiTheme="minorHAnsi" w:cstheme="minorBidi"/>
+          <w:sz w:val="22"/>
+          <w:szCs w:val="22"/>
+          <w:lang w:val="en-GB"/>
+        </w:rPr>
+        <w:t xml:space="preserve"> is an alternative Git branching model that involves the use of feature branches and multiple primary branches. It was first published and made popular by </w:t>
+      </w:r>
+      <w:hyperlink r:id="rId16" w:history="1">
+        <w:r>
+          <w:rPr>
+            <w:rFonts w:asciiTheme="minorHAnsi" w:eastAsiaTheme="minorEastAsia" w:hAnsiTheme="minorHAnsi" w:cstheme="minorBidi"/>
+            <w:sz w:val="22"/>
+            <w:szCs w:val="22"/>
+            <w:lang w:val="en-GB"/>
+          </w:rPr>
+          <w:t xml:space="preserve">Vincent Driessen at </w:t>
+        </w:r>
+        <w:proofErr w:type="spellStart"/>
+        <w:r>
+          <w:rPr>
+            <w:rFonts w:asciiTheme="minorHAnsi" w:eastAsiaTheme="minorEastAsia" w:hAnsiTheme="minorHAnsi" w:cstheme="minorBidi"/>
+            <w:sz w:val="22"/>
+            <w:szCs w:val="22"/>
+            <w:lang w:val="en-GB"/>
+          </w:rPr>
+          <w:t>nvie</w:t>
+        </w:r>
+        <w:proofErr w:type="spellEnd"/>
+      </w:hyperlink>
+      <w:r>
+        <w:rPr>
+          <w:rFonts w:asciiTheme="minorHAnsi" w:eastAsiaTheme="minorEastAsia" w:hAnsiTheme="minorHAnsi" w:cstheme="minorBidi"/>
+          <w:sz w:val="22"/>
+          <w:szCs w:val="22"/>
+          <w:lang w:val="en-GB"/>
+        </w:rPr>
+        <w:t xml:space="preserve">. Compared to trunk-based development, </w:t>
+      </w:r>
+      <w:proofErr w:type="spellStart"/>
+      <w:r>
+        <w:rPr>
+          <w:rFonts w:asciiTheme="minorHAnsi" w:eastAsiaTheme="minorEastAsia" w:hAnsiTheme="minorHAnsi" w:cstheme="minorBidi"/>
+          <w:sz w:val="22"/>
+          <w:szCs w:val="22"/>
+          <w:lang w:val="en-GB"/>
+        </w:rPr>
+        <w:t>Gitflow</w:t>
+      </w:r>
+      <w:proofErr w:type="spellEnd"/>
+      <w:r>
+        <w:rPr>
+          <w:rFonts w:asciiTheme="minorHAnsi" w:eastAsiaTheme="minorEastAsia" w:hAnsiTheme="minorHAnsi" w:cstheme="minorBidi"/>
+          <w:sz w:val="22"/>
+          <w:szCs w:val="22"/>
+          <w:lang w:val="en-GB"/>
+        </w:rPr>
+        <w:t xml:space="preserve"> has numerous, longer-lived branches and larger commits. Under this model, developers create a feature branch and delay merging it to the main trunk branch until the feature is complete. These long-lived feature branches require more collaboration to merge and have a higher risk of deviating from the trunk branch. They can also introduce conflicting updates.</w:t>
+      </w:r>
+    </w:p>
+    <w:p>
+      <w:pPr>
+        <w:pStyle w:val="NormalWeb"/>
+        <w:spacing w:before="0" w:beforeAutospacing="0" w:after="0" w:afterAutospacing="0"/>
+        <w:rPr>
+          <w:rFonts w:asciiTheme="minorHAnsi" w:eastAsiaTheme="minorEastAsia" w:hAnsiTheme="minorHAnsi" w:cstheme="minorBidi"/>
+          <w:sz w:val="22"/>
+          <w:szCs w:val="22"/>
+          <w:lang w:val="en-GB"/>
+        </w:rPr>
+      </w:pPr>
+    </w:p>
+    <w:p>
+      <w:pPr>
+        <w:pStyle w:val="Heading2"/>
+        <w:spacing w:before="0"/>
+      </w:pPr>
+      <w:bookmarkStart w:id="10" w:name="_Toc136198293"/>
+      <w:r>
+        <w:t>Develop and main branches</w:t>
+      </w:r>
+      <w:bookmarkEnd w:id="10"/>
+    </w:p>
+    <w:p>
+      <w:pPr>
+        <w:pStyle w:val="NormalWeb"/>
+        <w:shd w:val="clear" w:color="auto" w:fill="F5F5F5"/>
+        <w:spacing w:before="0" w:beforeAutospacing="0" w:after="0" w:afterAutospacing="0"/>
+        <w:rPr>
+          <w:rFonts w:ascii="Segoe UI" w:hAnsi="Segoe UI" w:cs="Segoe UI"/>
+          <w:color w:val="4D4D4D"/>
+          <w:sz w:val="27"/>
+          <w:szCs w:val="27"/>
+        </w:rPr>
+      </w:pPr>
+      <w:r>
+        <w:rPr>
+          <w:rFonts w:asciiTheme="minorHAnsi" w:eastAsiaTheme="minorEastAsia" w:hAnsiTheme="minorHAnsi" w:cstheme="minorBidi"/>
+          <w:sz w:val="22"/>
+          <w:szCs w:val="22"/>
+          <w:lang w:val="en-GB"/>
+        </w:rPr>
+        <w:t>Instead of a single main branch, this workflow uses two branches to record the history of the project. The main branch stores the official release history, and the develop branch serves as an integration branch for features. It's also convenient to tag all commits in the main branch with a version number.</w:t>
+      </w:r>
+    </w:p>
+    <w:p>
+      <w:pPr>
+        <w:pStyle w:val="NormalWeb"/>
+        <w:shd w:val="clear" w:color="auto" w:fill="F5F5F5"/>
+        <w:spacing w:before="0" w:beforeAutospacing="0" w:after="0" w:afterAutospacing="0"/>
+        <w:rPr>
+          <w:rFonts w:asciiTheme="minorHAnsi" w:eastAsiaTheme="minorEastAsia" w:hAnsiTheme="minorHAnsi" w:cstheme="minorBidi"/>
+          <w:sz w:val="22"/>
+          <w:szCs w:val="22"/>
+          <w:lang w:val="en-GB"/>
+        </w:rPr>
+      </w:pPr>
+      <w:r>
+        <w:rPr>
+          <w:rFonts w:asciiTheme="minorHAnsi" w:eastAsiaTheme="minorEastAsia" w:hAnsiTheme="minorHAnsi" w:cstheme="minorBidi"/>
+          <w:sz w:val="22"/>
+          <w:szCs w:val="22"/>
+          <w:lang w:val="en-GB"/>
+        </w:rPr>
+        <w:t>The first step is to complement the default main with a develop branch. A simple way to do this is for one developer to create an empty develop branch locally and push it to the server:</w:t>
+      </w:r>
+    </w:p>
+    <w:p>
+      <w:pPr>
+        <w:pStyle w:val="HTMLPreformatted"/>
+        <w:pBdr>
+          <w:top w:val="single" w:sz="6" w:space="0" w:color="CCCCCC"/>
+          <w:left w:val="single" w:sz="6" w:space="0" w:color="CCCCCC"/>
+          <w:bottom w:val="single" w:sz="6" w:space="0" w:color="CCCCCC"/>
+          <w:right w:val="single" w:sz="6" w:space="0" w:color="CCCCCC"/>
+        </w:pBdr>
+        <w:shd w:val="clear" w:color="auto" w:fill="F5F5F5"/>
+        <w:rPr>
+          <w:rStyle w:val="HTMLCode"/>
+          <w:color w:val="FFFFFF"/>
+          <w:sz w:val="23"/>
+          <w:szCs w:val="23"/>
+          <w:shd w:val="clear" w:color="auto" w:fill="091E42"/>
+        </w:rPr>
+      </w:pPr>
+      <w:r>
+        <w:rPr>
+          <w:rStyle w:val="HTMLCode"/>
+          <w:color w:val="FFFFFF"/>
+          <w:sz w:val="23"/>
+          <w:szCs w:val="23"/>
+          <w:shd w:val="clear" w:color="auto" w:fill="091E42"/>
+        </w:rPr>
+        <w:t>git branch develop</w:t>
+      </w:r>
+    </w:p>
+    <w:p>
+      <w:pPr>
+        <w:pStyle w:val="HTMLPreformatted"/>
+        <w:pBdr>
+          <w:top w:val="single" w:sz="6" w:space="0" w:color="CCCCCC"/>
+          <w:left w:val="single" w:sz="6" w:space="0" w:color="CCCCCC"/>
+          <w:bottom w:val="single" w:sz="6" w:space="0" w:color="CCCCCC"/>
+          <w:right w:val="single" w:sz="6" w:space="0" w:color="CCCCCC"/>
+        </w:pBdr>
+        <w:shd w:val="clear" w:color="auto" w:fill="F5F5F5"/>
+        <w:rPr>
+          <w:color w:val="4D4D4D"/>
+          <w:sz w:val="24"/>
+          <w:szCs w:val="24"/>
+        </w:rPr>
+      </w:pPr>
+      <w:r>
+        <w:rPr>
+          <w:rStyle w:val="HTMLCode"/>
+          <w:color w:val="FFFFFF"/>
+          <w:sz w:val="23"/>
+          <w:szCs w:val="23"/>
+          <w:shd w:val="clear" w:color="auto" w:fill="091E42"/>
+        </w:rPr>
+        <w:t>git push -u origin develop</w:t>
+      </w:r>
+    </w:p>
+    <w:p>
+      <w:pPr>
+        <w:pStyle w:val="NormalWeb"/>
+        <w:shd w:val="clear" w:color="auto" w:fill="F5F5F5"/>
+        <w:spacing w:before="0" w:beforeAutospacing="0" w:after="0" w:afterAutospacing="0"/>
+        <w:rPr>
+          <w:rFonts w:asciiTheme="minorHAnsi" w:eastAsiaTheme="minorEastAsia" w:hAnsiTheme="minorHAnsi" w:cstheme="minorBidi"/>
+          <w:sz w:val="22"/>
+          <w:szCs w:val="22"/>
+          <w:lang w:val="en-GB"/>
+        </w:rPr>
+      </w:pPr>
+      <w:r>
+        <w:rPr>
+          <w:rFonts w:asciiTheme="minorHAnsi" w:eastAsiaTheme="minorEastAsia" w:hAnsiTheme="minorHAnsi" w:cstheme="minorBidi"/>
+          <w:sz w:val="22"/>
+          <w:szCs w:val="22"/>
+          <w:lang w:val="en-GB"/>
+        </w:rPr>
+        <w:t>This branch will contain the complete history of the project, whereas main will contain an abridged version. Other developers should now clone the central repository and create a tracking branch for develop.</w:t>
+      </w:r>
+    </w:p>
+    <w:p>
+      <w:pPr>
+        <w:pStyle w:val="NormalWeb"/>
+        <w:shd w:val="clear" w:color="auto" w:fill="F5F5F5"/>
+        <w:spacing w:before="0" w:beforeAutospacing="0" w:after="0" w:afterAutospacing="0"/>
+        <w:rPr>
+          <w:rFonts w:asciiTheme="minorHAnsi" w:eastAsiaTheme="minorEastAsia" w:hAnsiTheme="minorHAnsi" w:cstheme="minorBidi"/>
+          <w:sz w:val="22"/>
+          <w:szCs w:val="22"/>
+          <w:lang w:val="en-GB"/>
+        </w:rPr>
+      </w:pPr>
+    </w:p>
+    <w:p>
+      <w:pPr>
+        <w:pStyle w:val="NormalWeb"/>
+        <w:shd w:val="clear" w:color="auto" w:fill="F5F5F5"/>
+        <w:spacing w:before="0" w:beforeAutospacing="0" w:after="0" w:afterAutospacing="0"/>
+        <w:rPr>
+          <w:rFonts w:asciiTheme="minorHAnsi" w:eastAsiaTheme="minorEastAsia" w:hAnsiTheme="minorHAnsi" w:cstheme="minorBidi"/>
+          <w:sz w:val="22"/>
+          <w:szCs w:val="22"/>
+          <w:lang w:val="en-GB"/>
+        </w:rPr>
+      </w:pPr>
+    </w:p>
+    <w:p>
+      <w:pPr>
+        <w:pStyle w:val="NormalWeb"/>
+        <w:shd w:val="clear" w:color="auto" w:fill="F5F5F5"/>
+        <w:spacing w:before="0" w:beforeAutospacing="0" w:after="0" w:afterAutospacing="0"/>
+        <w:rPr>
+          <w:rFonts w:asciiTheme="minorHAnsi" w:eastAsiaTheme="minorEastAsia" w:hAnsiTheme="minorHAnsi" w:cstheme="minorBidi"/>
+          <w:sz w:val="22"/>
+          <w:szCs w:val="22"/>
+          <w:lang w:val="en-GB"/>
+        </w:rPr>
+      </w:pPr>
+    </w:p>
+    <w:p>
+      <w:pPr>
+        <w:pStyle w:val="NormalWeb"/>
+        <w:shd w:val="clear" w:color="auto" w:fill="F5F5F5"/>
+        <w:spacing w:before="0" w:beforeAutospacing="0" w:after="0" w:afterAutospacing="0"/>
+        <w:rPr>
+          <w:rFonts w:asciiTheme="minorHAnsi" w:eastAsiaTheme="minorEastAsia" w:hAnsiTheme="minorHAnsi" w:cstheme="minorBidi"/>
+          <w:sz w:val="22"/>
+          <w:szCs w:val="22"/>
+          <w:lang w:val="en-GB"/>
+        </w:rPr>
+      </w:pPr>
+    </w:p>
+    <w:p>
+      <w:pPr>
+        <w:pStyle w:val="NormalWeb"/>
+        <w:shd w:val="clear" w:color="auto" w:fill="F5F5F5"/>
+        <w:spacing w:before="0" w:beforeAutospacing="0" w:after="0" w:afterAutospacing="0"/>
+        <w:rPr>
+          <w:rFonts w:asciiTheme="minorHAnsi" w:eastAsiaTheme="minorEastAsia" w:hAnsiTheme="minorHAnsi" w:cstheme="minorBidi"/>
+          <w:sz w:val="22"/>
+          <w:szCs w:val="22"/>
+          <w:lang w:val="en-GB"/>
+        </w:rPr>
+      </w:pPr>
+    </w:p>
+    <w:p>
+      <w:pPr>
+        <w:pStyle w:val="NormalWeb"/>
+        <w:shd w:val="clear" w:color="auto" w:fill="F5F5F5"/>
+        <w:spacing w:before="0" w:beforeAutospacing="0" w:after="0" w:afterAutospacing="0"/>
+        <w:rPr>
+          <w:rFonts w:asciiTheme="minorHAnsi" w:eastAsiaTheme="minorEastAsia" w:hAnsiTheme="minorHAnsi" w:cstheme="minorBidi"/>
+          <w:sz w:val="22"/>
+          <w:szCs w:val="22"/>
+          <w:lang w:val="en-GB"/>
+        </w:rPr>
+      </w:pPr>
+    </w:p>
+    <w:p>
+      <w:pPr>
+        <w:pStyle w:val="NormalWeb"/>
+        <w:shd w:val="clear" w:color="auto" w:fill="F5F5F5"/>
+        <w:spacing w:before="0" w:beforeAutospacing="0" w:after="0" w:afterAutospacing="0"/>
+        <w:rPr>
+          <w:rFonts w:asciiTheme="minorHAnsi" w:eastAsiaTheme="minorEastAsia" w:hAnsiTheme="minorHAnsi" w:cstheme="minorBidi"/>
+          <w:sz w:val="22"/>
+          <w:szCs w:val="22"/>
+          <w:lang w:val="en-GB"/>
+        </w:rPr>
+      </w:pPr>
+    </w:p>
+    <w:p>
+      <w:pPr>
+        <w:pStyle w:val="NormalWeb"/>
+        <w:shd w:val="clear" w:color="auto" w:fill="F5F5F5"/>
+        <w:spacing w:before="0" w:beforeAutospacing="0" w:after="0" w:afterAutospacing="0"/>
+        <w:rPr>
+          <w:rFonts w:asciiTheme="minorHAnsi" w:eastAsiaTheme="minorEastAsia" w:hAnsiTheme="minorHAnsi" w:cstheme="minorBidi"/>
+          <w:sz w:val="22"/>
+          <w:szCs w:val="22"/>
+          <w:lang w:val="en-GB"/>
+        </w:rPr>
+      </w:pPr>
+      <w:r>
+        <w:rPr>
+          <w:rFonts w:asciiTheme="minorHAnsi" w:eastAsiaTheme="minorEastAsia" w:hAnsiTheme="minorHAnsi" w:cstheme="minorBidi"/>
+          <w:sz w:val="22"/>
+          <w:szCs w:val="22"/>
+          <w:lang w:val="en-GB"/>
+        </w:rPr>
+        <w:lastRenderedPageBreak/>
+        <w:t>When using the git-flow extension library, executing git flow </w:t>
+      </w:r>
+      <w:proofErr w:type="spellStart"/>
+      <w:r>
+        <w:rPr>
+          <w:rFonts w:asciiTheme="minorHAnsi" w:eastAsiaTheme="minorEastAsia" w:hAnsiTheme="minorHAnsi" w:cstheme="minorBidi"/>
+          <w:sz w:val="22"/>
+          <w:szCs w:val="22"/>
+          <w:lang w:val="en-GB"/>
+        </w:rPr>
+        <w:t>init</w:t>
+      </w:r>
+      <w:proofErr w:type="spellEnd"/>
+      <w:r>
+        <w:rPr>
+          <w:rFonts w:asciiTheme="minorHAnsi" w:eastAsiaTheme="minorEastAsia" w:hAnsiTheme="minorHAnsi" w:cstheme="minorBidi"/>
+          <w:sz w:val="22"/>
+          <w:szCs w:val="22"/>
+          <w:lang w:val="en-GB"/>
+        </w:rPr>
+        <w:t> on an existing repo will create the develop branch:</w:t>
+      </w:r>
+    </w:p>
+    <w:p>
+      <w:pPr>
+        <w:pStyle w:val="NormalWeb"/>
+        <w:shd w:val="clear" w:color="auto" w:fill="F5F5F5"/>
+        <w:spacing w:before="0" w:beforeAutospacing="0" w:after="0" w:afterAutospacing="0"/>
+        <w:rPr>
+          <w:rFonts w:asciiTheme="minorHAnsi" w:eastAsiaTheme="minorEastAsia" w:hAnsiTheme="minorHAnsi" w:cstheme="minorBidi"/>
+          <w:sz w:val="22"/>
+          <w:szCs w:val="22"/>
+          <w:lang w:val="en-GB"/>
+        </w:rPr>
+      </w:pPr>
+    </w:p>
+    <w:p>
+      <w:pPr>
+        <w:pStyle w:val="NormalWeb"/>
+        <w:shd w:val="clear" w:color="auto" w:fill="F5F5F5"/>
+        <w:spacing w:before="0" w:beforeAutospacing="0" w:after="0" w:afterAutospacing="0"/>
+        <w:rPr>
+          <w:rStyle w:val="HTMLCode"/>
+          <w:color w:val="FFFFFF"/>
+          <w:sz w:val="23"/>
+          <w:szCs w:val="23"/>
+          <w:shd w:val="clear" w:color="auto" w:fill="091E42"/>
+        </w:rPr>
+      </w:pPr>
+      <w:r>
+        <w:rPr>
+          <w:rStyle w:val="HTMLCode"/>
+          <w:color w:val="FFFFFF"/>
+          <w:sz w:val="23"/>
+          <w:szCs w:val="23"/>
+          <w:shd w:val="clear" w:color="auto" w:fill="091E42"/>
+        </w:rPr>
+        <w:t xml:space="preserve">$ git flow </w:t>
+      </w:r>
+      <w:proofErr w:type="spellStart"/>
+      <w:r>
+        <w:rPr>
+          <w:rStyle w:val="HTMLCode"/>
+          <w:color w:val="FFFFFF"/>
+          <w:sz w:val="23"/>
+          <w:szCs w:val="23"/>
+          <w:shd w:val="clear" w:color="auto" w:fill="091E42"/>
+        </w:rPr>
+        <w:t>init</w:t>
+      </w:r>
+      <w:proofErr w:type="spellEnd"/>
+    </w:p>
+    <w:p>
+      <w:pPr>
+        <w:pStyle w:val="NormalWeb"/>
+        <w:shd w:val="clear" w:color="auto" w:fill="F5F5F5"/>
+        <w:spacing w:before="0" w:beforeAutospacing="0" w:after="0" w:afterAutospacing="0"/>
+        <w:rPr>
+          <w:rFonts w:asciiTheme="minorHAnsi" w:eastAsiaTheme="minorEastAsia" w:hAnsiTheme="minorHAnsi" w:cstheme="minorBidi"/>
+          <w:sz w:val="22"/>
+          <w:szCs w:val="22"/>
+          <w:lang w:val="en-GB"/>
+        </w:rPr>
+      </w:pPr>
+      <w:r>
+        <w:rPr>
+          <w:rFonts w:asciiTheme="minorHAnsi" w:eastAsiaTheme="minorEastAsia" w:hAnsiTheme="minorHAnsi" w:cstheme="minorBidi"/>
+          <w:sz w:val="22"/>
+          <w:szCs w:val="22"/>
+          <w:lang w:val="en-GB"/>
+        </w:rPr>
+        <w:t>Initialized empty Git repository in ~/project/.git/</w:t>
+      </w:r>
+    </w:p>
+    <w:p>
+      <w:pPr>
+        <w:pStyle w:val="NormalWeb"/>
+        <w:shd w:val="clear" w:color="auto" w:fill="F5F5F5"/>
+        <w:spacing w:before="0" w:beforeAutospacing="0" w:after="0" w:afterAutospacing="0"/>
+        <w:rPr>
+          <w:rFonts w:asciiTheme="minorHAnsi" w:eastAsiaTheme="minorEastAsia" w:hAnsiTheme="minorHAnsi" w:cstheme="minorBidi"/>
+          <w:sz w:val="22"/>
+          <w:szCs w:val="22"/>
+          <w:lang w:val="en-GB"/>
+        </w:rPr>
+      </w:pPr>
+      <w:r>
+        <w:rPr>
+          <w:rFonts w:asciiTheme="minorHAnsi" w:eastAsiaTheme="minorEastAsia" w:hAnsiTheme="minorHAnsi" w:cstheme="minorBidi"/>
+          <w:sz w:val="22"/>
+          <w:szCs w:val="22"/>
+          <w:lang w:val="en-GB"/>
+        </w:rPr>
+        <w:t>No branches exist yet. Base branches must be created now.</w:t>
+      </w:r>
+    </w:p>
+    <w:p>
+      <w:pPr>
+        <w:pStyle w:val="NormalWeb"/>
+        <w:shd w:val="clear" w:color="auto" w:fill="F5F5F5"/>
+        <w:spacing w:before="0" w:beforeAutospacing="0" w:after="0" w:afterAutospacing="0"/>
+        <w:rPr>
+          <w:rFonts w:asciiTheme="minorHAnsi" w:eastAsiaTheme="minorEastAsia" w:hAnsiTheme="minorHAnsi" w:cstheme="minorBidi"/>
+          <w:sz w:val="22"/>
+          <w:szCs w:val="22"/>
+          <w:lang w:val="en-GB"/>
+        </w:rPr>
+      </w:pPr>
+      <w:r>
+        <w:rPr>
+          <w:rFonts w:asciiTheme="minorHAnsi" w:eastAsiaTheme="minorEastAsia" w:hAnsiTheme="minorHAnsi" w:cstheme="minorBidi"/>
+          <w:sz w:val="22"/>
+          <w:szCs w:val="22"/>
+          <w:lang w:val="en-GB"/>
+        </w:rPr>
+        <w:t>Branch name for production releases: [main]</w:t>
+      </w:r>
+    </w:p>
+    <w:p>
+      <w:pPr>
+        <w:pStyle w:val="NormalWeb"/>
+        <w:shd w:val="clear" w:color="auto" w:fill="F5F5F5"/>
+        <w:spacing w:before="0" w:beforeAutospacing="0" w:after="0" w:afterAutospacing="0"/>
+        <w:rPr>
+          <w:rFonts w:asciiTheme="minorHAnsi" w:eastAsiaTheme="minorEastAsia" w:hAnsiTheme="minorHAnsi" w:cstheme="minorBidi"/>
+          <w:sz w:val="22"/>
+          <w:szCs w:val="22"/>
+          <w:lang w:val="en-GB"/>
+        </w:rPr>
+      </w:pPr>
+      <w:r>
+        <w:rPr>
+          <w:rFonts w:asciiTheme="minorHAnsi" w:eastAsiaTheme="minorEastAsia" w:hAnsiTheme="minorHAnsi" w:cstheme="minorBidi"/>
+          <w:sz w:val="22"/>
+          <w:szCs w:val="22"/>
+          <w:lang w:val="en-GB"/>
+        </w:rPr>
+        <w:t>Branch name for "next release" development: [develop]</w:t>
+      </w:r>
+    </w:p>
+    <w:p>
+      <w:pPr>
+        <w:pStyle w:val="NormalWeb"/>
+        <w:shd w:val="clear" w:color="auto" w:fill="F5F5F5"/>
+        <w:spacing w:before="0" w:beforeAutospacing="0" w:after="0" w:afterAutospacing="0"/>
+        <w:rPr>
+          <w:rFonts w:asciiTheme="minorHAnsi" w:eastAsiaTheme="minorEastAsia" w:hAnsiTheme="minorHAnsi" w:cstheme="minorBidi"/>
+          <w:sz w:val="22"/>
+          <w:szCs w:val="22"/>
+          <w:lang w:val="en-GB"/>
+        </w:rPr>
+      </w:pPr>
+    </w:p>
+    <w:p>
+      <w:pPr>
+        <w:pStyle w:val="NormalWeb"/>
+        <w:shd w:val="clear" w:color="auto" w:fill="F5F5F5"/>
+        <w:spacing w:before="0" w:beforeAutospacing="0" w:after="0" w:afterAutospacing="0"/>
+        <w:rPr>
+          <w:rFonts w:asciiTheme="minorHAnsi" w:eastAsiaTheme="minorEastAsia" w:hAnsiTheme="minorHAnsi" w:cstheme="minorBidi"/>
+          <w:sz w:val="22"/>
+          <w:szCs w:val="22"/>
+          <w:lang w:val="en-GB"/>
+        </w:rPr>
+      </w:pPr>
+    </w:p>
+    <w:p>
+      <w:pPr>
+        <w:pStyle w:val="NormalWeb"/>
+        <w:shd w:val="clear" w:color="auto" w:fill="F5F5F5"/>
+        <w:spacing w:before="0" w:beforeAutospacing="0" w:after="0" w:afterAutospacing="0"/>
+        <w:rPr>
+          <w:rFonts w:asciiTheme="minorHAnsi" w:eastAsiaTheme="minorEastAsia" w:hAnsiTheme="minorHAnsi" w:cstheme="minorBidi"/>
+          <w:sz w:val="22"/>
+          <w:szCs w:val="22"/>
+          <w:lang w:val="en-GB"/>
+        </w:rPr>
+      </w:pPr>
+      <w:r>
+        <w:rPr>
+          <w:rFonts w:asciiTheme="minorHAnsi" w:eastAsiaTheme="minorEastAsia" w:hAnsiTheme="minorHAnsi" w:cstheme="minorBidi"/>
+          <w:sz w:val="22"/>
+          <w:szCs w:val="22"/>
+          <w:lang w:val="en-GB"/>
+        </w:rPr>
+        <w:t>How to name your supporting branch prefixes?</w:t>
+      </w:r>
+    </w:p>
+    <w:p>
+      <w:pPr>
+        <w:pStyle w:val="NormalWeb"/>
+        <w:shd w:val="clear" w:color="auto" w:fill="F5F5F5"/>
+        <w:spacing w:before="0" w:beforeAutospacing="0" w:after="0" w:afterAutospacing="0"/>
+        <w:rPr>
+          <w:rFonts w:asciiTheme="minorHAnsi" w:eastAsiaTheme="minorEastAsia" w:hAnsiTheme="minorHAnsi" w:cstheme="minorBidi"/>
+          <w:sz w:val="22"/>
+          <w:szCs w:val="22"/>
+          <w:lang w:val="en-GB"/>
+        </w:rPr>
+      </w:pPr>
+      <w:r>
+        <w:rPr>
+          <w:rFonts w:asciiTheme="minorHAnsi" w:eastAsiaTheme="minorEastAsia" w:hAnsiTheme="minorHAnsi" w:cstheme="minorBidi"/>
+          <w:sz w:val="22"/>
+          <w:szCs w:val="22"/>
+          <w:lang w:val="en-GB"/>
+        </w:rPr>
+        <w:t>Feature branches? [feature/]</w:t>
+      </w:r>
+    </w:p>
+    <w:p>
+      <w:pPr>
+        <w:pStyle w:val="NormalWeb"/>
+        <w:shd w:val="clear" w:color="auto" w:fill="F5F5F5"/>
+        <w:spacing w:before="0" w:beforeAutospacing="0" w:after="0" w:afterAutospacing="0"/>
+        <w:rPr>
+          <w:rFonts w:asciiTheme="minorHAnsi" w:eastAsiaTheme="minorEastAsia" w:hAnsiTheme="minorHAnsi" w:cstheme="minorBidi"/>
+          <w:sz w:val="22"/>
+          <w:szCs w:val="22"/>
+          <w:lang w:val="en-GB"/>
+        </w:rPr>
+      </w:pPr>
+      <w:r>
+        <w:rPr>
+          <w:rFonts w:asciiTheme="minorHAnsi" w:eastAsiaTheme="minorEastAsia" w:hAnsiTheme="minorHAnsi" w:cstheme="minorBidi"/>
+          <w:sz w:val="22"/>
+          <w:szCs w:val="22"/>
+          <w:lang w:val="en-GB"/>
+        </w:rPr>
+        <w:t>Release branches? [release/]</w:t>
+      </w:r>
+    </w:p>
+    <w:p>
+      <w:pPr>
+        <w:pStyle w:val="NormalWeb"/>
+        <w:shd w:val="clear" w:color="auto" w:fill="F5F5F5"/>
+        <w:spacing w:before="0" w:beforeAutospacing="0" w:after="0" w:afterAutospacing="0"/>
+        <w:rPr>
+          <w:rFonts w:asciiTheme="minorHAnsi" w:eastAsiaTheme="minorEastAsia" w:hAnsiTheme="minorHAnsi" w:cstheme="minorBidi"/>
+          <w:sz w:val="22"/>
+          <w:szCs w:val="22"/>
+          <w:lang w:val="en-GB"/>
+        </w:rPr>
+      </w:pPr>
+      <w:r>
+        <w:rPr>
+          <w:rFonts w:asciiTheme="minorHAnsi" w:eastAsiaTheme="minorEastAsia" w:hAnsiTheme="minorHAnsi" w:cstheme="minorBidi"/>
+          <w:sz w:val="22"/>
+          <w:szCs w:val="22"/>
+          <w:lang w:val="en-GB"/>
+        </w:rPr>
+        <w:t>Hotfix branches? [hotfix/]</w:t>
+      </w:r>
+    </w:p>
+    <w:p>
+      <w:pPr>
+        <w:pStyle w:val="NormalWeb"/>
+        <w:shd w:val="clear" w:color="auto" w:fill="F5F5F5"/>
+        <w:spacing w:before="0" w:beforeAutospacing="0" w:after="0" w:afterAutospacing="0"/>
+        <w:rPr>
+          <w:rFonts w:asciiTheme="minorHAnsi" w:eastAsiaTheme="minorEastAsia" w:hAnsiTheme="minorHAnsi" w:cstheme="minorBidi"/>
+          <w:sz w:val="22"/>
+          <w:szCs w:val="22"/>
+          <w:lang w:val="en-GB"/>
+        </w:rPr>
+      </w:pPr>
+      <w:r>
+        <w:rPr>
+          <w:rFonts w:asciiTheme="minorHAnsi" w:eastAsiaTheme="minorEastAsia" w:hAnsiTheme="minorHAnsi" w:cstheme="minorBidi"/>
+          <w:sz w:val="22"/>
+          <w:szCs w:val="22"/>
+          <w:lang w:val="en-GB"/>
+        </w:rPr>
+        <w:t>Support branches? [support/]</w:t>
+      </w:r>
+    </w:p>
+    <w:p>
+      <w:pPr>
+        <w:pStyle w:val="NormalWeb"/>
+        <w:shd w:val="clear" w:color="auto" w:fill="F5F5F5"/>
+        <w:spacing w:before="0" w:beforeAutospacing="0" w:after="0" w:afterAutospacing="0"/>
+        <w:rPr>
+          <w:rFonts w:asciiTheme="minorHAnsi" w:eastAsiaTheme="minorEastAsia" w:hAnsiTheme="minorHAnsi" w:cstheme="minorBidi"/>
+          <w:sz w:val="22"/>
+          <w:szCs w:val="22"/>
+          <w:lang w:val="en-GB"/>
+        </w:rPr>
+      </w:pPr>
+      <w:r>
+        <w:rPr>
+          <w:rFonts w:asciiTheme="minorHAnsi" w:eastAsiaTheme="minorEastAsia" w:hAnsiTheme="minorHAnsi" w:cstheme="minorBidi"/>
+          <w:sz w:val="22"/>
+          <w:szCs w:val="22"/>
+          <w:lang w:val="en-GB"/>
+        </w:rPr>
+        <w:t>Version tag prefix? []</w:t>
+      </w:r>
+    </w:p>
+    <w:p>
+      <w:pPr>
+        <w:pStyle w:val="NormalWeb"/>
+        <w:shd w:val="clear" w:color="auto" w:fill="F5F5F5"/>
+        <w:spacing w:before="0" w:beforeAutospacing="0" w:after="0" w:afterAutospacing="0"/>
+        <w:rPr>
+          <w:rStyle w:val="HTMLCode"/>
+          <w:color w:val="FFFFFF"/>
+          <w:sz w:val="23"/>
+          <w:szCs w:val="23"/>
+          <w:shd w:val="clear" w:color="auto" w:fill="091E42"/>
+        </w:rPr>
+      </w:pPr>
+      <w:r>
+        <w:rPr>
+          <w:rStyle w:val="HTMLCode"/>
+          <w:color w:val="FFFFFF"/>
+          <w:sz w:val="23"/>
+          <w:szCs w:val="23"/>
+          <w:shd w:val="clear" w:color="auto" w:fill="091E42"/>
+        </w:rPr>
+        <w:t>$ git branch</w:t>
+      </w:r>
+    </w:p>
+    <w:p>
+      <w:pPr>
+        <w:pStyle w:val="NormalWeb"/>
+        <w:shd w:val="clear" w:color="auto" w:fill="F5F5F5"/>
+        <w:spacing w:before="0" w:beforeAutospacing="0" w:after="0" w:afterAutospacing="0"/>
+        <w:rPr>
+          <w:rFonts w:asciiTheme="minorHAnsi" w:eastAsiaTheme="minorEastAsia" w:hAnsiTheme="minorHAnsi" w:cstheme="minorBidi"/>
+          <w:sz w:val="22"/>
+          <w:szCs w:val="22"/>
+          <w:lang w:val="en-GB"/>
+        </w:rPr>
+      </w:pPr>
+      <w:r>
+        <w:rPr>
+          <w:rFonts w:asciiTheme="minorHAnsi" w:eastAsiaTheme="minorEastAsia" w:hAnsiTheme="minorHAnsi" w:cstheme="minorBidi"/>
+          <w:sz w:val="22"/>
+          <w:szCs w:val="22"/>
+          <w:lang w:val="en-GB"/>
+        </w:rPr>
+        <w:t>* develop</w:t>
+      </w:r>
+    </w:p>
+    <w:p>
+      <w:pPr>
+        <w:pStyle w:val="NormalWeb"/>
+        <w:shd w:val="clear" w:color="auto" w:fill="F5F5F5"/>
+        <w:spacing w:before="0" w:beforeAutospacing="0" w:after="0" w:afterAutospacing="0"/>
+        <w:rPr>
+          <w:rFonts w:asciiTheme="minorHAnsi" w:eastAsiaTheme="minorEastAsia" w:hAnsiTheme="minorHAnsi" w:cstheme="minorBidi"/>
+          <w:sz w:val="22"/>
+          <w:szCs w:val="22"/>
+          <w:lang w:val="en-GB"/>
+        </w:rPr>
+      </w:pPr>
+      <w:r>
+        <w:rPr>
+          <w:rFonts w:asciiTheme="minorHAnsi" w:eastAsiaTheme="minorEastAsia" w:hAnsiTheme="minorHAnsi" w:cstheme="minorBidi"/>
+          <w:sz w:val="22"/>
+          <w:szCs w:val="22"/>
+          <w:lang w:val="en-GB"/>
+        </w:rPr>
+        <w:t xml:space="preserve"> main</w:t>
+      </w:r>
+    </w:p>
+    <w:p>
+      <w:pPr>
+        <w:pStyle w:val="NormalWeb"/>
+        <w:shd w:val="clear" w:color="auto" w:fill="F5F5F5"/>
+        <w:spacing w:before="0" w:beforeAutospacing="0" w:after="0" w:afterAutospacing="0"/>
+        <w:rPr>
+          <w:rFonts w:asciiTheme="minorHAnsi" w:eastAsiaTheme="minorEastAsia" w:hAnsiTheme="minorHAnsi" w:cstheme="minorBidi"/>
+          <w:sz w:val="22"/>
+          <w:szCs w:val="22"/>
+          <w:lang w:val="en-GB"/>
+        </w:rPr>
+      </w:pPr>
+    </w:p>
+    <w:p>
+      <w:pPr>
+        <w:pStyle w:val="NormalWeb"/>
+        <w:shd w:val="clear" w:color="auto" w:fill="F5F5F5"/>
+        <w:spacing w:before="0" w:beforeAutospacing="0" w:after="0" w:afterAutospacing="0"/>
+        <w:rPr>
+          <w:rFonts w:asciiTheme="minorHAnsi" w:eastAsiaTheme="minorEastAsia" w:hAnsiTheme="minorHAnsi" w:cstheme="minorBidi"/>
+          <w:sz w:val="22"/>
+          <w:szCs w:val="22"/>
+          <w:lang w:val="en-GB"/>
+        </w:rPr>
+      </w:pPr>
+      <w:r>
+        <w:rPr>
+          <w:rFonts w:asciiTheme="minorHAnsi" w:eastAsiaTheme="minorEastAsia" w:hAnsiTheme="minorHAnsi" w:cstheme="minorBidi"/>
+          <w:sz w:val="22"/>
+          <w:szCs w:val="22"/>
+          <w:lang w:val="en-GB"/>
+        </w:rPr>
+        <w:t xml:space="preserve">Links: </w:t>
+      </w:r>
+      <w:hyperlink r:id="rId17" w:history="1">
+        <w:proofErr w:type="spellStart"/>
+        <w:r>
+          <w:rPr>
+            <w:rStyle w:val="Hyperlink"/>
+          </w:rPr>
+          <w:t>Gitflow</w:t>
+        </w:r>
+        <w:proofErr w:type="spellEnd"/>
+        <w:r>
+          <w:rPr>
+            <w:rStyle w:val="Hyperlink"/>
+          </w:rPr>
+          <w:t xml:space="preserve"> Workflow | Atlassian Git Tutorial</w:t>
+        </w:r>
+      </w:hyperlink>
+    </w:p>
     <w:sectPr>
       <w:pgSz w:w="11909" w:h="16834"/>
       <w:pgMar w:top="1440" w:right="1440" w:bottom="1440" w:left="1440" w:header="720" w:footer="720" w:gutter="0"/>
@@ -1573,6 +2882,268 @@
 <file path=word/numbering.xml><?xml version="1.0" encoding="utf-8"?>
 <w:numbering xmlns:wpc="http://schemas.microsoft.com/office/word/2010/wordprocessingCanvas" xmlns:cx="http://schemas.microsoft.com/office/drawing/2014/chartex" xmlns:cx1="http://schemas.microsoft.com/office/drawing/2015/9/8/chartex" xmlns:cx2="http://schemas.microsoft.com/office/drawing/2015/10/21/chartex" xmlns:cx3="http://schemas.microsoft.com/office/drawing/2016/5/9/chartex" xmlns:cx4="http://schemas.microsoft.com/office/drawing/2016/5/10/chartex" xmlns:cx5="http://schemas.microsoft.com/office/drawing/2016/5/11/chartex" xmlns:cx6="http://schemas.microsoft.com/office/drawing/2016/5/12/chartex" xmlns:cx7="http://schemas.microsoft.com/office/drawing/2016/5/13/chartex" xmlns:cx8="http://schemas.microsoft.com/office/drawing/2016/5/14/chartex" xmlns:mc="http://schemas.openxmlformats.org/markup-compatibility/2006" xmlns:aink="http://schemas.microsoft.com/office/drawing/2016/ink" xmlns:am3d="http://schemas.microsoft.com/office/drawing/2017/model3d" xmlns:o="urn:schemas-microsoft-com:office:office" xmlns:oel="http://schemas.microsoft.com/office/2019/extlst" xmlns:r="http://schemas.openxmlformats.org/officeDocument/2006/relationships" xmlns:m="http://schemas.openxmlformats.org/officeDocument/2006/math" xmlns:v="urn:schemas-microsoft-com:vml" xmlns:wp14="http://schemas.microsoft.com/office/word/2010/wordprocessingDrawing" xmlns:wp="http://schemas.openxmlformats.org/drawingml/2006/wordprocessingDrawing" xmlns:w10="urn:schemas-microsoft-com:office:word" xmlns:w="http://schemas.openxmlformats.org/wordprocessingml/2006/main" xmlns:w14="http://schemas.microsoft.com/office/word/2010/wordml" xmlns:w15="http://schemas.microsoft.com/office/word/2012/wordml" xmlns:w16cex="http://schemas.microsoft.com/office/word/2018/wordml/cex" xmlns:w16cid="http://schemas.microsoft.com/office/word/2016/wordml/cid" xmlns:w16="http://schemas.microsoft.com/office/word/2018/wordml" xmlns:w16du="http://schemas.microsoft.com/office/word/2023/wordml/word16du" xmlns:w16sdtdh="http://schemas.microsoft.com/office/word/2020/wordml/sdtdatahash" xmlns:w16se="http://schemas.microsoft.com/office/word/2015/wordml/symex" xmlns:wpg="http://schemas.microsoft.com/office/word/2010/wordprocessingGroup" xmlns:wpi="http://schemas.microsoft.com/office/word/2010/wordprocessingInk" xmlns:wne="http://schemas.microsoft.com/office/word/2006/wordml" xmlns:wps="http://schemas.microsoft.com/office/word/2010/wordprocessingShape" mc:Ignorable="w14 w15 w16se w16cid w16 w16cex w16sdtdh wp14">
   <w:abstractNum w:abstractNumId="0" w15:restartNumberingAfterBreak="0">
+    <w:nsid w:val="61775166"/>
+    <w:multiLevelType w:val="multilevel"/>
+    <w:tmpl w:val="D6865FB8"/>
+    <w:lvl w:ilvl="0">
+      <w:start w:val="1"/>
+      <w:numFmt w:val="decimal"/>
+      <w:lvlText w:val="%1."/>
+      <w:lvlJc w:val="left"/>
+      <w:pPr>
+        <w:tabs>
+          <w:tab w:val="num" w:pos="720"/>
+        </w:tabs>
+        <w:ind w:left="720" w:hanging="360"/>
+      </w:pPr>
+    </w:lvl>
+    <w:lvl w:ilvl="1" w:tentative="1">
+      <w:start w:val="1"/>
+      <w:numFmt w:val="decimal"/>
+      <w:lvlText w:val="%2."/>
+      <w:lvlJc w:val="left"/>
+      <w:pPr>
+        <w:tabs>
+          <w:tab w:val="num" w:pos="1440"/>
+        </w:tabs>
+        <w:ind w:left="1440" w:hanging="360"/>
+      </w:pPr>
+    </w:lvl>
+    <w:lvl w:ilvl="2" w:tentative="1">
+      <w:start w:val="1"/>
+      <w:numFmt w:val="decimal"/>
+      <w:lvlText w:val="%3."/>
+      <w:lvlJc w:val="left"/>
+      <w:pPr>
+        <w:tabs>
+          <w:tab w:val="num" w:pos="2160"/>
+        </w:tabs>
+        <w:ind w:left="2160" w:hanging="360"/>
+      </w:pPr>
+    </w:lvl>
+    <w:lvl w:ilvl="3" w:tentative="1">
+      <w:start w:val="1"/>
+      <w:numFmt w:val="decimal"/>
+      <w:lvlText w:val="%4."/>
+      <w:lvlJc w:val="left"/>
+      <w:pPr>
+        <w:tabs>
+          <w:tab w:val="num" w:pos="2880"/>
+        </w:tabs>
+        <w:ind w:left="2880" w:hanging="360"/>
+      </w:pPr>
+    </w:lvl>
+    <w:lvl w:ilvl="4" w:tentative="1">
+      <w:start w:val="1"/>
+      <w:numFmt w:val="decimal"/>
+      <w:lvlText w:val="%5."/>
+      <w:lvlJc w:val="left"/>
+      <w:pPr>
+        <w:tabs>
+          <w:tab w:val="num" w:pos="3600"/>
+        </w:tabs>
+        <w:ind w:left="3600" w:hanging="360"/>
+      </w:pPr>
+    </w:lvl>
+    <w:lvl w:ilvl="5" w:tentative="1">
+      <w:start w:val="1"/>
+      <w:numFmt w:val="decimal"/>
+      <w:lvlText w:val="%6."/>
+      <w:lvlJc w:val="left"/>
+      <w:pPr>
+        <w:tabs>
+          <w:tab w:val="num" w:pos="4320"/>
+        </w:tabs>
+        <w:ind w:left="4320" w:hanging="360"/>
+      </w:pPr>
+    </w:lvl>
+    <w:lvl w:ilvl="6" w:tentative="1">
+      <w:start w:val="1"/>
+      <w:numFmt w:val="decimal"/>
+      <w:lvlText w:val="%7."/>
+      <w:lvlJc w:val="left"/>
+      <w:pPr>
+        <w:tabs>
+          <w:tab w:val="num" w:pos="5040"/>
+        </w:tabs>
+        <w:ind w:left="5040" w:hanging="360"/>
+      </w:pPr>
+    </w:lvl>
+    <w:lvl w:ilvl="7" w:tentative="1">
+      <w:start w:val="1"/>
+      <w:numFmt w:val="decimal"/>
+      <w:lvlText w:val="%8."/>
+      <w:lvlJc w:val="left"/>
+      <w:pPr>
+        <w:tabs>
+          <w:tab w:val="num" w:pos="5760"/>
+        </w:tabs>
+        <w:ind w:left="5760" w:hanging="360"/>
+      </w:pPr>
+    </w:lvl>
+    <w:lvl w:ilvl="8" w:tentative="1">
+      <w:start w:val="1"/>
+      <w:numFmt w:val="decimal"/>
+      <w:lvlText w:val="%9."/>
+      <w:lvlJc w:val="left"/>
+      <w:pPr>
+        <w:tabs>
+          <w:tab w:val="num" w:pos="6480"/>
+        </w:tabs>
+        <w:ind w:left="6480" w:hanging="360"/>
+      </w:pPr>
+    </w:lvl>
+  </w:abstractNum>
+  <w:abstractNum w:abstractNumId="1" w15:restartNumberingAfterBreak="0">
+    <w:nsid w:val="685600EE"/>
+    <w:multiLevelType w:val="multilevel"/>
+    <w:tmpl w:val="A594A93C"/>
+    <w:lvl w:ilvl="0">
+      <w:start w:val="1"/>
+      <w:numFmt w:val="bullet"/>
+      <w:lvlText w:val=""/>
+      <w:lvlJc w:val="left"/>
+      <w:pPr>
+        <w:tabs>
+          <w:tab w:val="num" w:pos="720"/>
+        </w:tabs>
+        <w:ind w:left="720" w:hanging="360"/>
+      </w:pPr>
+      <w:rPr>
+        <w:rFonts w:ascii="Symbol" w:hAnsi="Symbol" w:hint="default"/>
+        <w:sz w:val="20"/>
+      </w:rPr>
+    </w:lvl>
+    <w:lvl w:ilvl="1" w:tentative="1">
+      <w:start w:val="1"/>
+      <w:numFmt w:val="bullet"/>
+      <w:lvlText w:val="o"/>
+      <w:lvlJc w:val="left"/>
+      <w:pPr>
+        <w:tabs>
+          <w:tab w:val="num" w:pos="1440"/>
+        </w:tabs>
+        <w:ind w:left="1440" w:hanging="360"/>
+      </w:pPr>
+      <w:rPr>
+        <w:rFonts w:ascii="Courier New" w:hAnsi="Courier New" w:hint="default"/>
+        <w:sz w:val="20"/>
+      </w:rPr>
+    </w:lvl>
+    <w:lvl w:ilvl="2" w:tentative="1">
+      <w:start w:val="1"/>
+      <w:numFmt w:val="bullet"/>
+      <w:lvlText w:val=""/>
+      <w:lvlJc w:val="left"/>
+      <w:pPr>
+        <w:tabs>
+          <w:tab w:val="num" w:pos="2160"/>
+        </w:tabs>
+        <w:ind w:left="2160" w:hanging="360"/>
+      </w:pPr>
+      <w:rPr>
+        <w:rFonts w:ascii="Wingdings" w:hAnsi="Wingdings" w:hint="default"/>
+        <w:sz w:val="20"/>
+      </w:rPr>
+    </w:lvl>
+    <w:lvl w:ilvl="3" w:tentative="1">
+      <w:start w:val="1"/>
+      <w:numFmt w:val="bullet"/>
+      <w:lvlText w:val=""/>
+      <w:lvlJc w:val="left"/>
+      <w:pPr>
+        <w:tabs>
+          <w:tab w:val="num" w:pos="2880"/>
+        </w:tabs>
+        <w:ind w:left="2880" w:hanging="360"/>
+      </w:pPr>
+      <w:rPr>
+        <w:rFonts w:ascii="Wingdings" w:hAnsi="Wingdings" w:hint="default"/>
+        <w:sz w:val="20"/>
+      </w:rPr>
+    </w:lvl>
+    <w:lvl w:ilvl="4" w:tentative="1">
+      <w:start w:val="1"/>
+      <w:numFmt w:val="bullet"/>
+      <w:lvlText w:val=""/>
+      <w:lvlJc w:val="left"/>
+      <w:pPr>
+        <w:tabs>
+          <w:tab w:val="num" w:pos="3600"/>
+        </w:tabs>
+        <w:ind w:left="3600" w:hanging="360"/>
+      </w:pPr>
+      <w:rPr>
+        <w:rFonts w:ascii="Wingdings" w:hAnsi="Wingdings" w:hint="default"/>
+        <w:sz w:val="20"/>
+      </w:rPr>
+    </w:lvl>
+    <w:lvl w:ilvl="5" w:tentative="1">
+      <w:start w:val="1"/>
+      <w:numFmt w:val="bullet"/>
+      <w:lvlText w:val=""/>
+      <w:lvlJc w:val="left"/>
+      <w:pPr>
+        <w:tabs>
+          <w:tab w:val="num" w:pos="4320"/>
+        </w:tabs>
+        <w:ind w:left="4320" w:hanging="360"/>
+      </w:pPr>
+      <w:rPr>
+        <w:rFonts w:ascii="Wingdings" w:hAnsi="Wingdings" w:hint="default"/>
+        <w:sz w:val="20"/>
+      </w:rPr>
+    </w:lvl>
+    <w:lvl w:ilvl="6" w:tentative="1">
+      <w:start w:val="1"/>
+      <w:numFmt w:val="bullet"/>
+      <w:lvlText w:val=""/>
+      <w:lvlJc w:val="left"/>
+      <w:pPr>
+        <w:tabs>
+          <w:tab w:val="num" w:pos="5040"/>
+        </w:tabs>
+        <w:ind w:left="5040" w:hanging="360"/>
+      </w:pPr>
+      <w:rPr>
+        <w:rFonts w:ascii="Wingdings" w:hAnsi="Wingdings" w:hint="default"/>
+        <w:sz w:val="20"/>
+      </w:rPr>
+    </w:lvl>
+    <w:lvl w:ilvl="7" w:tentative="1">
+      <w:start w:val="1"/>
+      <w:numFmt w:val="bullet"/>
+      <w:lvlText w:val=""/>
+      <w:lvlJc w:val="left"/>
+      <w:pPr>
+        <w:tabs>
+          <w:tab w:val="num" w:pos="5760"/>
+        </w:tabs>
+        <w:ind w:left="5760" w:hanging="360"/>
+      </w:pPr>
+      <w:rPr>
+        <w:rFonts w:ascii="Wingdings" w:hAnsi="Wingdings" w:hint="default"/>
+        <w:sz w:val="20"/>
+      </w:rPr>
+    </w:lvl>
+    <w:lvl w:ilvl="8" w:tentative="1">
+      <w:start w:val="1"/>
+      <w:numFmt w:val="bullet"/>
+      <w:lvlText w:val=""/>
+      <w:lvlJc w:val="left"/>
+      <w:pPr>
+        <w:tabs>
+          <w:tab w:val="num" w:pos="6480"/>
+        </w:tabs>
+        <w:ind w:left="6480" w:hanging="360"/>
+      </w:pPr>
+      <w:rPr>
+        <w:rFonts w:ascii="Wingdings" w:hAnsi="Wingdings" w:hint="default"/>
+        <w:sz w:val="20"/>
+      </w:rPr>
+    </w:lvl>
+  </w:abstractNum>
+  <w:abstractNum w:abstractNumId="2" w15:restartNumberingAfterBreak="0">
     <w:nsid w:val="69DB4E6E"/>
     <w:multiLevelType w:val="multilevel"/>
     <w:tmpl w:val="0D002FDA"/>
@@ -1686,6 +3257,12 @@
     </w:lvl>
   </w:abstractNum>
   <w:num w:numId="1" w16cid:durableId="1148135541">
+    <w:abstractNumId w:val="2"/>
+  </w:num>
+  <w:num w:numId="2" w16cid:durableId="85540628">
+    <w:abstractNumId w:val="1"/>
+  </w:num>
+  <w:num w:numId="3" w16cid:durableId="1964921420">
     <w:abstractNumId w:val="0"/>
   </w:num>
 </w:numbering>
@@ -2382,7 +3959,6 @@
     <w:name w:val="Normal (Web)"/>
     <w:basedOn w:val="Normal"/>
     <w:uiPriority w:val="99"/>
-    <w:semiHidden/>
     <w:unhideWhenUsed/>
     <w:rsid w:val="00F71C40"/>
     <w:pPr>
@@ -2859,6 +4435,43 @@
       <w:szCs w:val="20"/>
       <w:lang w:val="en-IN"/>
     </w:rPr>
+  </w:style>
+  <w:style w:type="paragraph" w:customStyle="1" w:styleId="has-text-align-center">
+    <w:name w:val="has-text-align-center"/>
+    <w:basedOn w:val="Normal"/>
+    <w:rsid w:val="00DD649A"/>
+    <w:pPr>
+      <w:spacing w:before="100" w:beforeAutospacing="1" w:after="100" w:afterAutospacing="1" w:line="240" w:lineRule="auto"/>
+    </w:pPr>
+    <w:rPr>
+      <w:rFonts w:ascii="Times New Roman" w:eastAsia="Times New Roman" w:hAnsi="Times New Roman" w:cs="Times New Roman"/>
+      <w:sz w:val="24"/>
+      <w:szCs w:val="24"/>
+      <w:lang w:val="en-IN"/>
+    </w:rPr>
+  </w:style>
+  <w:style w:type="character" w:customStyle="1" w:styleId="hljs-selector-tag">
+    <w:name w:val="hljs-selector-tag"/>
+    <w:basedOn w:val="DefaultParagraphFont"/>
+    <w:rsid w:val="001A5CB5"/>
+  </w:style>
+  <w:style w:type="character" w:customStyle="1" w:styleId="hljs-attribute">
+    <w:name w:val="hljs-attribute"/>
+    <w:basedOn w:val="DefaultParagraphFont"/>
+    <w:rsid w:val="001A5CB5"/>
+  </w:style>
+  <w:style w:type="paragraph" w:styleId="TOC2">
+    <w:name w:val="toc 2"/>
+    <w:basedOn w:val="Normal"/>
+    <w:next w:val="Normal"/>
+    <w:autoRedefine/>
+    <w:uiPriority w:val="39"/>
+    <w:unhideWhenUsed/>
+    <w:rsid w:val="001A5CB5"/>
+    <w:pPr>
+      <w:spacing w:after="100"/>
+      <w:ind w:left="220"/>
+    </w:pPr>
   </w:style>
 </w:styles>
 </file>

</xml_diff>